<commit_message>
Update mô tả UC 2.b, 2.c
</commit_message>
<xml_diff>
--- a/2017_3_applicationdevelopment_srs_update_5.docx
+++ b/2017_3_applicationdevelopment_srs_update_5.docx
@@ -15474,7 +15474,7 @@
         <mc:AlternateContent>
           <mc:Choice Requires="wps">
             <w:drawing>
-              <wp:anchor distT="0" distB="0" distL="114300" distR="114300" simplePos="0" relativeHeight="251687936" behindDoc="0" locked="0" layoutInCell="1" allowOverlap="1" wp14:anchorId="63761B6D" wp14:editId="450721BA">
+              <wp:anchor distT="0" distB="0" distL="114300" distR="114300" simplePos="0" relativeHeight="251670528" behindDoc="0" locked="0" layoutInCell="1" allowOverlap="1" wp14:anchorId="63761B6D" wp14:editId="450721BA">
                 <wp:simplePos x="0" y="0"/>
                 <wp:positionH relativeFrom="column">
                   <wp:posOffset>727710</wp:posOffset>
@@ -15615,7 +15615,7 @@
                 <v:stroke joinstyle="miter"/>
                 <v:path gradientshapeok="t" o:connecttype="rect"/>
               </v:shapetype>
-              <v:shape id="Text Box 62" o:spid="_x0000_s1027" type="#_x0000_t202" style="position:absolute;margin-left:57.3pt;margin-top:343.7pt;width:75pt;height:41.25pt;z-index:251687936;visibility:visible;mso-wrap-style:square;mso-width-percent:0;mso-height-percent:0;mso-wrap-distance-left:9pt;mso-wrap-distance-top:0;mso-wrap-distance-right:9pt;mso-wrap-distance-bottom:0;mso-position-horizontal:absolute;mso-position-horizontal-relative:text;mso-position-vertical:absolute;mso-position-vertical-relative:text;mso-width-percent:0;mso-height-percent:0;mso-width-relative:margin;mso-height-relative:margin;v-text-anchor:top" o:gfxdata="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" filled="f" stroked="f">
+              <v:shape id="Text Box 62" o:spid="_x0000_s1027" type="#_x0000_t202" style="position:absolute;margin-left:57.3pt;margin-top:343.7pt;width:75pt;height:41.25pt;z-index:251670528;visibility:visible;mso-wrap-style:square;mso-width-percent:0;mso-height-percent:0;mso-wrap-distance-left:9pt;mso-wrap-distance-top:0;mso-wrap-distance-right:9pt;mso-wrap-distance-bottom:0;mso-position-horizontal:absolute;mso-position-horizontal-relative:text;mso-position-vertical:absolute;mso-position-vertical-relative:text;mso-width-percent:0;mso-height-percent:0;mso-width-relative:margin;mso-height-relative:margin;v-text-anchor:top" o:gfxdata="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" filled="f" stroked="f">
                 <v:textbox>
                   <w:txbxContent>
                     <w:p>
@@ -15717,7 +15717,7 @@
         <mc:AlternateContent>
           <mc:Choice Requires="wps">
             <w:drawing>
-              <wp:anchor distT="0" distB="0" distL="114300" distR="114300" simplePos="0" relativeHeight="251669504" behindDoc="0" locked="0" layoutInCell="1" allowOverlap="1">
+              <wp:anchor distT="0" distB="0" distL="114300" distR="114300" simplePos="0" relativeHeight="251667456" behindDoc="0" locked="0" layoutInCell="1" allowOverlap="1">
                 <wp:simplePos x="0" y="0"/>
                 <wp:positionH relativeFrom="column">
                   <wp:posOffset>727710</wp:posOffset>
@@ -15781,11 +15781,11 @@
           </mc:Choice>
           <mc:Fallback>
             <w:pict>
-              <v:shapetype w14:anchorId="678E6601" id="_x0000_t4" coordsize="21600,21600" o:spt="4" path="m10800,l,10800,10800,21600,21600,10800xe">
+              <v:shapetype w14:anchorId="7F64CB58" id="_x0000_t4" coordsize="21600,21600" o:spt="4" path="m10800,l,10800,10800,21600,21600,10800xe">
                 <v:stroke joinstyle="miter"/>
                 <v:path gradientshapeok="t" o:connecttype="rect" textboxrect="5400,5400,16200,16200"/>
               </v:shapetype>
-              <v:shape id="Diamond 11" o:spid="_x0000_s1026" type="#_x0000_t4" style="position:absolute;margin-left:57.3pt;margin-top:330.2pt;width:79.5pt;height:62.25pt;z-index:251669504;visibility:visible;mso-wrap-style:square;mso-wrap-distance-left:9pt;mso-wrap-distance-top:0;mso-wrap-distance-right:9pt;mso-wrap-distance-bottom:0;mso-position-horizontal:absolute;mso-position-horizontal-relative:text;mso-position-vertical:absolute;mso-position-vertical-relative:text;v-text-anchor:middle" o:gfxdata="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" fillcolor="white [3212]" strokecolor="black [3213]" strokeweight="1pt"/>
+              <v:shape id="Diamond 11" o:spid="_x0000_s1026" type="#_x0000_t4" style="position:absolute;margin-left:57.3pt;margin-top:330.2pt;width:79.5pt;height:62.25pt;z-index:251667456;visibility:visible;mso-wrap-style:square;mso-wrap-distance-left:9pt;mso-wrap-distance-top:0;mso-wrap-distance-right:9pt;mso-wrap-distance-bottom:0;mso-position-horizontal:absolute;mso-position-horizontal-relative:text;mso-position-vertical:absolute;mso-position-vertical-relative:text;v-text-anchor:middle" o:gfxdata="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" fillcolor="white [3212]" strokecolor="black [3213]" strokeweight="1pt"/>
             </w:pict>
           </mc:Fallback>
         </mc:AlternateContent>
@@ -15797,7 +15797,7 @@
         <mc:AlternateContent>
           <mc:Choice Requires="wps">
             <w:drawing>
-              <wp:anchor distT="0" distB="0" distL="114300" distR="114300" simplePos="0" relativeHeight="251656192" behindDoc="0" locked="0" layoutInCell="1" allowOverlap="1" wp14:anchorId="19A893F3" wp14:editId="734093BC">
+              <wp:anchor distT="0" distB="0" distL="114300" distR="114300" simplePos="0" relativeHeight="251657216" behindDoc="0" locked="0" layoutInCell="1" allowOverlap="1" wp14:anchorId="19A893F3" wp14:editId="734093BC">
                 <wp:simplePos x="0" y="0"/>
                 <wp:positionH relativeFrom="column">
                   <wp:posOffset>1242060</wp:posOffset>
@@ -15893,7 +15893,7 @@
           </mc:Choice>
           <mc:Fallback>
             <w:pict>
-              <v:shape w14:anchorId="19A893F3" id="Text Box 72" o:spid="_x0000_s1028" type="#_x0000_t202" style="position:absolute;margin-left:97.8pt;margin-top:400.65pt;width:95.25pt;height:50.25pt;z-index:251656192;visibility:visible;mso-wrap-style:square;mso-width-percent:0;mso-height-percent:0;mso-wrap-distance-left:9pt;mso-wrap-distance-top:0;mso-wrap-distance-right:9pt;mso-wrap-distance-bottom:0;mso-position-horizontal:absolute;mso-position-horizontal-relative:text;mso-position-vertical:absolute;mso-position-vertical-relative:text;mso-width-percent:0;mso-height-percent:0;mso-width-relative:margin;mso-height-relative:margin;v-text-anchor:top" o:gfxdata="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" filled="f" stroked="f">
+              <v:shape w14:anchorId="19A893F3" id="Text Box 72" o:spid="_x0000_s1028" type="#_x0000_t202" style="position:absolute;margin-left:97.8pt;margin-top:400.65pt;width:95.25pt;height:50.25pt;z-index:251657216;visibility:visible;mso-wrap-style:square;mso-width-percent:0;mso-height-percent:0;mso-wrap-distance-left:9pt;mso-wrap-distance-top:0;mso-wrap-distance-right:9pt;mso-wrap-distance-bottom:0;mso-position-horizontal:absolute;mso-position-horizontal-relative:text;mso-position-vertical:absolute;mso-position-vertical-relative:text;mso-width-percent:0;mso-height-percent:0;mso-width-relative:margin;mso-height-relative:margin;v-text-anchor:top" o:gfxdata="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" filled="f" stroked="f">
                 <v:textbox>
                   <w:txbxContent>
                     <w:p>
@@ -15951,7 +15951,7 @@
         <mc:AlternateContent>
           <mc:Choice Requires="wps">
             <w:drawing>
-              <wp:anchor distT="0" distB="0" distL="114300" distR="114300" simplePos="0" relativeHeight="251663360" behindDoc="0" locked="0" layoutInCell="1" allowOverlap="1" wp14:anchorId="19A893F3" wp14:editId="734093BC">
+              <wp:anchor distT="0" distB="0" distL="114300" distR="114300" simplePos="0" relativeHeight="251662336" behindDoc="0" locked="0" layoutInCell="1" allowOverlap="1" wp14:anchorId="19A893F3" wp14:editId="734093BC">
                 <wp:simplePos x="0" y="0"/>
                 <wp:positionH relativeFrom="column">
                   <wp:posOffset>1527810</wp:posOffset>
@@ -16088,7 +16088,7 @@
           </mc:Choice>
           <mc:Fallback>
             <w:pict>
-              <v:shape w14:anchorId="19A893F3" id="Text Box 74" o:spid="_x0000_s1029" type="#_x0000_t202" style="position:absolute;margin-left:120.3pt;margin-top:259.65pt;width:90.75pt;height:35.25pt;z-index:251663360;visibility:visible;mso-wrap-style:square;mso-width-percent:0;mso-height-percent:0;mso-wrap-distance-left:9pt;mso-wrap-distance-top:0;mso-wrap-distance-right:9pt;mso-wrap-distance-bottom:0;mso-position-horizontal:absolute;mso-position-horizontal-relative:text;mso-position-vertical:absolute;mso-position-vertical-relative:text;mso-width-percent:0;mso-height-percent:0;mso-width-relative:margin;mso-height-relative:margin;v-text-anchor:top" o:gfxdata="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" filled="f" stroked="f">
+              <v:shape w14:anchorId="19A893F3" id="Text Box 74" o:spid="_x0000_s1029" type="#_x0000_t202" style="position:absolute;margin-left:120.3pt;margin-top:259.65pt;width:90.75pt;height:35.25pt;z-index:251662336;visibility:visible;mso-wrap-style:square;mso-width-percent:0;mso-height-percent:0;mso-wrap-distance-left:9pt;mso-wrap-distance-top:0;mso-wrap-distance-right:9pt;mso-wrap-distance-bottom:0;mso-position-horizontal:absolute;mso-position-horizontal-relative:text;mso-position-vertical:absolute;mso-position-vertical-relative:text;mso-width-percent:0;mso-height-percent:0;mso-width-relative:margin;mso-height-relative:margin;v-text-anchor:top" o:gfxdata="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" filled="f" stroked="f">
                 <v:textbox>
                   <w:txbxContent>
                     <w:p>
@@ -16187,7 +16187,7 @@
         <mc:AlternateContent>
           <mc:Choice Requires="wps">
             <w:drawing>
-              <wp:anchor distT="0" distB="0" distL="114300" distR="114300" simplePos="0" relativeHeight="251651072" behindDoc="0" locked="0" layoutInCell="1" allowOverlap="1" wp14:anchorId="3762B4E7" wp14:editId="60C2C13B">
+              <wp:anchor distT="0" distB="0" distL="114300" distR="114300" simplePos="0" relativeHeight="251650048" behindDoc="0" locked="0" layoutInCell="1" allowOverlap="1" wp14:anchorId="3762B4E7" wp14:editId="60C2C13B">
                 <wp:simplePos x="0" y="0"/>
                 <wp:positionH relativeFrom="column">
                   <wp:posOffset>2165350</wp:posOffset>
@@ -16283,7 +16283,7 @@
           </mc:Choice>
           <mc:Fallback>
             <w:pict>
-              <v:shape w14:anchorId="3762B4E7" id="Text Box 69" o:spid="_x0000_s1030" type="#_x0000_t202" style="position:absolute;margin-left:170.5pt;margin-top:343.7pt;width:36.75pt;height:21pt;z-index:251651072;visibility:visible;mso-wrap-style:square;mso-width-percent:0;mso-height-percent:0;mso-wrap-distance-left:9pt;mso-wrap-distance-top:0;mso-wrap-distance-right:9pt;mso-wrap-distance-bottom:0;mso-position-horizontal:absolute;mso-position-horizontal-relative:text;mso-position-vertical:absolute;mso-position-vertical-relative:text;mso-width-percent:0;mso-height-percent:0;mso-width-relative:margin;mso-height-relative:margin;v-text-anchor:top" o:gfxdata="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" filled="f" stroked="f">
+              <v:shape w14:anchorId="3762B4E7" id="Text Box 69" o:spid="_x0000_s1030" type="#_x0000_t202" style="position:absolute;margin-left:170.5pt;margin-top:343.7pt;width:36.75pt;height:21pt;z-index:251650048;visibility:visible;mso-wrap-style:square;mso-width-percent:0;mso-height-percent:0;mso-wrap-distance-left:9pt;mso-wrap-distance-top:0;mso-wrap-distance-right:9pt;mso-wrap-distance-bottom:0;mso-position-horizontal:absolute;mso-position-horizontal-relative:text;mso-position-vertical:absolute;mso-position-vertical-relative:text;mso-width-percent:0;mso-height-percent:0;mso-width-relative:margin;mso-height-relative:margin;v-text-anchor:top" o:gfxdata="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" filled="f" stroked="f">
                 <v:textbox>
                   <w:txbxContent>
                     <w:p>
@@ -16344,7 +16344,7 @@
         <mc:AlternateContent>
           <mc:Choice Requires="wps">
             <w:drawing>
-              <wp:anchor distT="0" distB="0" distL="114300" distR="114300" simplePos="0" relativeHeight="251644928" behindDoc="0" locked="0" layoutInCell="1" allowOverlap="1">
+              <wp:anchor distT="0" distB="0" distL="114300" distR="114300" simplePos="0" relativeHeight="251646976" behindDoc="0" locked="0" layoutInCell="1" allowOverlap="1">
                 <wp:simplePos x="0" y="0"/>
                 <wp:positionH relativeFrom="column">
                   <wp:posOffset>1242059</wp:posOffset>
@@ -16401,7 +16401,7 @@
           </mc:Choice>
           <mc:Fallback>
             <w:pict>
-              <v:shapetype w14:anchorId="37215CE2" id="_x0000_t34" coordsize="21600,21600" o:spt="34" o:oned="t" adj="10800" path="m,l@0,0@0,21600,21600,21600e" filled="f">
+              <v:shapetype w14:anchorId="2E520D0B" id="_x0000_t34" coordsize="21600,21600" o:spt="34" o:oned="t" adj="10800" path="m,l@0,0@0,21600,21600,21600e" filled="f">
                 <v:stroke joinstyle="miter"/>
                 <v:formulas>
                   <v:f eqn="val #0"/>
@@ -16412,7 +16412,7 @@
                 </v:handles>
                 <o:lock v:ext="edit" shapetype="t"/>
               </v:shapetype>
-              <v:shape id="Elbow Connector 46" o:spid="_x0000_s1026" type="#_x0000_t34" style="position:absolute;margin-left:97.8pt;margin-top:392.45pt;width:113.25pt;height:58.5pt;z-index:251644928;visibility:visible;mso-wrap-style:square;mso-wrap-distance-left:9pt;mso-wrap-distance-top:0;mso-wrap-distance-right:9pt;mso-wrap-distance-bottom:0;mso-position-horizontal:absolute;mso-position-horizontal-relative:text;mso-position-vertical:absolute;mso-position-vertical-relative:text" o:gfxdata="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" adj="-214" strokecolor="black [3213]" strokeweight=".5pt">
+              <v:shape id="Elbow Connector 46" o:spid="_x0000_s1026" type="#_x0000_t34" style="position:absolute;margin-left:97.8pt;margin-top:392.45pt;width:113.25pt;height:58.5pt;z-index:251646976;visibility:visible;mso-wrap-style:square;mso-wrap-distance-left:9pt;mso-wrap-distance-top:0;mso-wrap-distance-right:9pt;mso-wrap-distance-bottom:0;mso-position-horizontal:absolute;mso-position-horizontal-relative:text;mso-position-vertical:absolute;mso-position-vertical-relative:text" o:gfxdata="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" adj="-214" strokecolor="black [3213]" strokeweight=".5pt">
                 <v:stroke endarrow="block"/>
               </v:shape>
             </w:pict>
@@ -16429,7 +16429,7 @@
         <mc:AlternateContent>
           <mc:Choice Requires="wps">
             <w:drawing>
-              <wp:anchor distT="0" distB="0" distL="114300" distR="114300" simplePos="0" relativeHeight="251681792" behindDoc="0" locked="0" layoutInCell="1" allowOverlap="1">
+              <wp:anchor distT="0" distB="0" distL="114300" distR="114300" simplePos="0" relativeHeight="251669504" behindDoc="0" locked="0" layoutInCell="1" allowOverlap="1">
                 <wp:simplePos x="0" y="0"/>
                 <wp:positionH relativeFrom="column">
                   <wp:posOffset>1242060</wp:posOffset>
@@ -16486,7 +16486,7 @@
           </mc:Choice>
           <mc:Fallback>
             <w:pict>
-              <v:shape w14:anchorId="32F3BBAE" id="Elbow Connector 44" o:spid="_x0000_s1026" type="#_x0000_t34" style="position:absolute;margin-left:97.8pt;margin-top:293.45pt;width:132pt;height:36.75pt;flip:y;z-index:251681792;visibility:visible;mso-wrap-style:square;mso-wrap-distance-left:9pt;mso-wrap-distance-top:0;mso-wrap-distance-right:9pt;mso-wrap-distance-bottom:0;mso-position-horizontal:absolute;mso-position-horizontal-relative:text;mso-position-vertical:absolute;mso-position-vertical-relative:text" o:gfxdata="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" adj="0" strokecolor="black [3213]" strokeweight=".5pt">
+              <v:shape w14:anchorId="7939383B" id="Elbow Connector 44" o:spid="_x0000_s1026" type="#_x0000_t34" style="position:absolute;margin-left:97.8pt;margin-top:293.45pt;width:132pt;height:36.75pt;flip:y;z-index:251669504;visibility:visible;mso-wrap-style:square;mso-wrap-distance-left:9pt;mso-wrap-distance-top:0;mso-wrap-distance-right:9pt;mso-wrap-distance-bottom:0;mso-position-horizontal:absolute;mso-position-horizontal-relative:text;mso-position-vertical:absolute;mso-position-vertical-relative:text" o:gfxdata="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" adj="0" strokecolor="black [3213]" strokeweight=".5pt">
                 <v:stroke endarrow="block"/>
               </v:shape>
             </w:pict>
@@ -16503,7 +16503,7 @@
         <mc:AlternateContent>
           <mc:Choice Requires="wps">
             <w:drawing>
-              <wp:anchor distT="0" distB="0" distL="114300" distR="114300" simplePos="0" relativeHeight="251675648" behindDoc="0" locked="0" layoutInCell="1" allowOverlap="1">
+              <wp:anchor distT="0" distB="0" distL="114300" distR="114300" simplePos="0" relativeHeight="251668480" behindDoc="0" locked="0" layoutInCell="1" allowOverlap="1">
                 <wp:simplePos x="0" y="0"/>
                 <wp:positionH relativeFrom="column">
                   <wp:posOffset>1737360</wp:posOffset>
@@ -16558,7 +16558,7 @@
           </mc:Choice>
           <mc:Fallback>
             <w:pict>
-              <v:shape w14:anchorId="52B4D77C" id="Elbow Connector 13" o:spid="_x0000_s1026" type="#_x0000_t34" style="position:absolute;margin-left:136.8pt;margin-top:336.2pt;width:135.75pt;height:26.25pt;flip:x;z-index:251675648;visibility:visible;mso-wrap-style:square;mso-wrap-distance-left:9pt;mso-wrap-distance-top:0;mso-wrap-distance-right:9pt;mso-wrap-distance-bottom:0;mso-position-horizontal:absolute;mso-position-horizontal-relative:text;mso-position-vertical:absolute;mso-position-vertical-relative:text" o:gfxdata="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" strokecolor="black [3213]" strokeweight=".5pt">
+              <v:shape w14:anchorId="12BBA738" id="Elbow Connector 13" o:spid="_x0000_s1026" type="#_x0000_t34" style="position:absolute;margin-left:136.8pt;margin-top:336.2pt;width:135.75pt;height:26.25pt;flip:x;z-index:251668480;visibility:visible;mso-wrap-style:square;mso-wrap-distance-left:9pt;mso-wrap-distance-top:0;mso-wrap-distance-right:9pt;mso-wrap-distance-bottom:0;mso-position-horizontal:absolute;mso-position-horizontal-relative:text;mso-position-vertical:absolute;mso-position-vertical-relative:text" o:gfxdata="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" strokecolor="black [3213]" strokeweight=".5pt">
                 <v:stroke endarrow="block"/>
               </v:shape>
             </w:pict>
@@ -16575,7 +16575,7 @@
         <mc:AlternateContent>
           <mc:Choice Requires="wps">
             <w:drawing>
-              <wp:anchor distT="0" distB="0" distL="114300" distR="114300" simplePos="0" relativeHeight="251638784" behindDoc="0" locked="0" layoutInCell="1" allowOverlap="1" wp14:anchorId="1C64D771" wp14:editId="63A9DA99">
+              <wp:anchor distT="0" distB="0" distL="114300" distR="114300" simplePos="0" relativeHeight="251645952" behindDoc="0" locked="0" layoutInCell="1" allowOverlap="1" wp14:anchorId="1C64D771" wp14:editId="63A9DA99">
                 <wp:simplePos x="0" y="0"/>
                 <wp:positionH relativeFrom="column">
                   <wp:posOffset>2676525</wp:posOffset>
@@ -16663,7 +16663,7 @@
           </mc:Choice>
           <mc:Fallback>
             <w:pict>
-              <v:rect w14:anchorId="1C64D771" id="Rectangle 8" o:spid="_x0000_s1031" style="position:absolute;margin-left:210.75pt;margin-top:418.5pt;width:141.75pt;height:56.25pt;z-index:251638784;visibility:visible;mso-wrap-style:square;mso-wrap-distance-left:9pt;mso-wrap-distance-top:0;mso-wrap-distance-right:9pt;mso-wrap-distance-bottom:0;mso-position-horizontal:absolute;mso-position-horizontal-relative:text;mso-position-vertical:absolute;mso-position-vertical-relative:text;v-text-anchor:middle" o:gfxdata="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" fillcolor="white [3212]" strokecolor="black [3213]" strokeweight="1pt">
+              <v:rect w14:anchorId="1C64D771" id="Rectangle 8" o:spid="_x0000_s1031" style="position:absolute;margin-left:210.75pt;margin-top:418.5pt;width:141.75pt;height:56.25pt;z-index:251645952;visibility:visible;mso-wrap-style:square;mso-wrap-distance-left:9pt;mso-wrap-distance-top:0;mso-wrap-distance-right:9pt;mso-wrap-distance-bottom:0;mso-position-horizontal:absolute;mso-position-horizontal-relative:text;mso-position-vertical:absolute;mso-position-vertical-relative:text;v-text-anchor:middle" o:gfxdata="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" fillcolor="white [3212]" strokecolor="black [3213]" strokeweight="1pt">
                 <v:textbox>
                   <w:txbxContent>
                     <w:p>
@@ -16703,7 +16703,7 @@
         <mc:AlternateContent>
           <mc:Choice Requires="wps">
             <w:drawing>
-              <wp:anchor distT="0" distB="0" distL="114300" distR="114300" simplePos="0" relativeHeight="251632640" behindDoc="0" locked="0" layoutInCell="1" allowOverlap="1">
+              <wp:anchor distT="0" distB="0" distL="114300" distR="114300" simplePos="0" relativeHeight="251644928" behindDoc="0" locked="0" layoutInCell="1" allowOverlap="1">
                 <wp:simplePos x="0" y="0"/>
                 <wp:positionH relativeFrom="column">
                   <wp:posOffset>3137535</wp:posOffset>
@@ -16767,7 +16767,7 @@
           </mc:Choice>
           <mc:Fallback>
             <w:pict>
-              <v:rect w14:anchorId="2E685996" id="Rectangle 6" o:spid="_x0000_s1026" style="position:absolute;margin-left:247.05pt;margin-top:343.7pt;width:48pt;height:76.5pt;z-index:251632640;visibility:visible;mso-wrap-style:square;mso-wrap-distance-left:9pt;mso-wrap-distance-top:0;mso-wrap-distance-right:9pt;mso-wrap-distance-bottom:0;mso-position-horizontal:absolute;mso-position-horizontal-relative:text;mso-position-vertical:absolute;mso-position-vertical-relative:text;v-text-anchor:middle" o:gfxdata="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" fillcolor="white [3212]" strokecolor="white [3212]" strokeweight="1pt"/>
+              <v:rect w14:anchorId="010D9336" id="Rectangle 6" o:spid="_x0000_s1026" style="position:absolute;margin-left:247.05pt;margin-top:343.7pt;width:48pt;height:76.5pt;z-index:251644928;visibility:visible;mso-wrap-style:square;mso-wrap-distance-left:9pt;mso-wrap-distance-top:0;mso-wrap-distance-right:9pt;mso-wrap-distance-bottom:0;mso-position-horizontal:absolute;mso-position-horizontal-relative:text;mso-position-vertical:absolute;mso-position-vertical-relative:text;v-text-anchor:middle" o:gfxdata="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" fillcolor="white [3212]" strokecolor="white [3212]" strokeweight="1pt"/>
             </w:pict>
           </mc:Fallback>
         </mc:AlternateContent>
@@ -17652,23 +17652,7 @@
                       <w:sz w:val="26"/>
                       <w:szCs w:val="26"/>
                     </w:rPr>
-                    <w:t>Chọn Đĩa có trạng thái “</w:t>
-                  </w:r>
-                  <w:r>
-                    <w:rPr>
-                      <w:rFonts w:ascii="Times New Roman" w:eastAsia="Times New Roman" w:hAnsi="Times New Roman" w:cs="Times New Roman"/>
-                      <w:sz w:val="26"/>
-                      <w:szCs w:val="26"/>
-                    </w:rPr>
-                    <w:t>On Hold</w:t>
-                  </w:r>
-                  <w:r>
-                    <w:rPr>
-                      <w:rFonts w:ascii="Times New Roman" w:eastAsia="Times New Roman" w:hAnsi="Times New Roman" w:cs="Times New Roman"/>
-                      <w:sz w:val="26"/>
-                      <w:szCs w:val="26"/>
-                    </w:rPr>
-                    <w:t>”</w:t>
+                    <w:t>Chọn Đĩa có trạng thái “On Hold”</w:t>
                   </w:r>
                 </w:p>
               </w:tc>
@@ -17795,23 +17779,7 @@
                       <w:sz w:val="26"/>
                       <w:szCs w:val="26"/>
                     </w:rPr>
-                    <w:t>Chọn Đĩa có trạng thái “</w:t>
-                  </w:r>
-                  <w:r>
-                    <w:rPr>
-                      <w:rFonts w:ascii="Times New Roman" w:eastAsia="Times New Roman" w:hAnsi="Times New Roman" w:cs="Times New Roman"/>
-                      <w:sz w:val="26"/>
-                      <w:szCs w:val="26"/>
-                    </w:rPr>
-                    <w:t>On Shelf</w:t>
-                  </w:r>
-                  <w:r>
-                    <w:rPr>
-                      <w:rFonts w:ascii="Times New Roman" w:eastAsia="Times New Roman" w:hAnsi="Times New Roman" w:cs="Times New Roman"/>
-                      <w:sz w:val="26"/>
-                      <w:szCs w:val="26"/>
-                    </w:rPr>
-                    <w:t>”</w:t>
+                    <w:t>Chọn Đĩa có trạng thái “On Shelf”</w:t>
                   </w:r>
                 </w:p>
               </w:tc>
@@ -19364,8 +19332,6 @@
                 <w:szCs w:val="26"/>
               </w:rPr>
             </w:pPr>
-            <w:bookmarkStart w:id="26" w:name="_GoBack"/>
-            <w:bookmarkEnd w:id="26"/>
           </w:p>
         </w:tc>
       </w:tr>
@@ -19391,7 +19357,7 @@
           <w:szCs w:val="26"/>
         </w:rPr>
       </w:pPr>
-      <w:bookmarkStart w:id="27" w:name="_Toc494317608"/>
+      <w:bookmarkStart w:id="26" w:name="_Toc494317608"/>
       <w:r>
         <w:rPr>
           <w:rFonts w:ascii="Times New Roman" w:eastAsia="Times New Roman" w:hAnsi="Times New Roman" w:cs="Times New Roman"/>
@@ -19401,7 +19367,7 @@
         </w:rPr>
         <w:t>Biểu đồ</w:t>
       </w:r>
-      <w:bookmarkEnd w:id="27"/>
+      <w:bookmarkEnd w:id="26"/>
       <w:r>
         <w:rPr>
           <w:rFonts w:ascii="Times New Roman" w:eastAsia="Times New Roman" w:hAnsi="Times New Roman" w:cs="Times New Roman"/>
@@ -19719,7 +19685,7 @@
           </mc:Choice>
           <mc:Fallback>
             <w:pict>
-              <v:shapetype w14:anchorId="67071D1F" id="_x0000_t32" coordsize="21600,21600" o:spt="32" o:oned="t" path="m,l21600,21600e" filled="f">
+              <v:shapetype w14:anchorId="4FE301C5" id="_x0000_t32" coordsize="21600,21600" o:spt="32" o:oned="t" path="m,l21600,21600e" filled="f">
                 <v:path arrowok="t" fillok="f" o:connecttype="none"/>
                 <o:lock v:ext="edit" shapetype="t"/>
               </v:shapetype>
@@ -19804,7 +19770,7 @@
           </mc:Choice>
           <mc:Fallback>
             <w:pict>
-              <v:rect w14:anchorId="5038B5F1" id="Rectangle 86" o:spid="_x0000_s1026" style="position:absolute;margin-left:333.3pt;margin-top:135.95pt;width:9.75pt;height:255pt;z-index:251649024;visibility:visible;mso-wrap-style:square;mso-wrap-distance-left:9pt;mso-wrap-distance-top:0;mso-wrap-distance-right:9pt;mso-wrap-distance-bottom:0;mso-position-horizontal:absolute;mso-position-horizontal-relative:text;mso-position-vertical:absolute;mso-position-vertical-relative:text;v-text-anchor:middle" o:gfxdata="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" fillcolor="white [3212]" strokecolor="black [3213]" strokeweight="1pt"/>
+              <v:rect w14:anchorId="37A50EBA" id="Rectangle 86" o:spid="_x0000_s1026" style="position:absolute;margin-left:333.3pt;margin-top:135.95pt;width:9.75pt;height:255pt;z-index:251649024;visibility:visible;mso-wrap-style:square;mso-wrap-distance-left:9pt;mso-wrap-distance-top:0;mso-wrap-distance-right:9pt;mso-wrap-distance-bottom:0;mso-position-horizontal:absolute;mso-position-horizontal-relative:text;mso-position-vertical:absolute;mso-position-vertical-relative:text;v-text-anchor:middle" o:gfxdata="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" fillcolor="white [3212]" strokecolor="black [3213]" strokeweight="1pt"/>
             </w:pict>
           </mc:Fallback>
         </mc:AlternateContent>
@@ -19883,7 +19849,7 @@
           </mc:Choice>
           <mc:Fallback>
             <w:pict>
-              <v:rect w14:anchorId="2FA2B5A7" id="Rectangle 85" o:spid="_x0000_s1026" style="position:absolute;margin-left:193.8pt;margin-top:135.95pt;width:9.75pt;height:255pt;z-index:251652096;visibility:visible;mso-wrap-style:square;mso-wrap-distance-left:9pt;mso-wrap-distance-top:0;mso-wrap-distance-right:9pt;mso-wrap-distance-bottom:0;mso-position-horizontal:absolute;mso-position-horizontal-relative:text;mso-position-vertical:absolute;mso-position-vertical-relative:text;v-text-anchor:middle" o:gfxdata="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" fillcolor="white [3212]" strokecolor="black [3213]" strokeweight="1pt"/>
+              <v:rect w14:anchorId="5CE0D7AE" id="Rectangle 85" o:spid="_x0000_s1026" style="position:absolute;margin-left:193.8pt;margin-top:135.95pt;width:9.75pt;height:255pt;z-index:251652096;visibility:visible;mso-wrap-style:square;mso-wrap-distance-left:9pt;mso-wrap-distance-top:0;mso-wrap-distance-right:9pt;mso-wrap-distance-bottom:0;mso-position-horizontal:absolute;mso-position-horizontal-relative:text;mso-position-vertical:absolute;mso-position-vertical-relative:text;v-text-anchor:middle" o:gfxdata="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" fillcolor="white [3212]" strokecolor="black [3213]" strokeweight="1pt"/>
             </w:pict>
           </mc:Fallback>
         </mc:AlternateContent>
@@ -19962,7 +19928,7 @@
           </mc:Choice>
           <mc:Fallback>
             <w:pict>
-              <v:rect w14:anchorId="649D6664" id="Rectangle 84" o:spid="_x0000_s1026" style="position:absolute;margin-left:68.55pt;margin-top:135.95pt;width:9.75pt;height:255pt;z-index:251651072;visibility:visible;mso-wrap-style:square;mso-wrap-distance-left:9pt;mso-wrap-distance-top:0;mso-wrap-distance-right:9pt;mso-wrap-distance-bottom:0;mso-position-horizontal:absolute;mso-position-horizontal-relative:text;mso-position-vertical:absolute;mso-position-vertical-relative:text;v-text-anchor:middle" o:gfxdata="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" fillcolor="white [3212]" strokecolor="black [3213]" strokeweight="1pt"/>
+              <v:rect w14:anchorId="16CF7ECE" id="Rectangle 84" o:spid="_x0000_s1026" style="position:absolute;margin-left:68.55pt;margin-top:135.95pt;width:9.75pt;height:255pt;z-index:251651072;visibility:visible;mso-wrap-style:square;mso-wrap-distance-left:9pt;mso-wrap-distance-top:0;mso-wrap-distance-right:9pt;mso-wrap-distance-bottom:0;mso-position-horizontal:absolute;mso-position-horizontal-relative:text;mso-position-vertical:absolute;mso-position-vertical-relative:text;v-text-anchor:middle" o:gfxdata="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" fillcolor="white [3212]" strokecolor="black [3213]" strokeweight="1pt"/>
             </w:pict>
           </mc:Fallback>
         </mc:AlternateContent>
@@ -20066,7 +20032,7 @@
           <w:szCs w:val="26"/>
         </w:rPr>
       </w:pPr>
-      <w:bookmarkStart w:id="28" w:name="_Toc494317609"/>
+      <w:bookmarkStart w:id="27" w:name="_Toc494317609"/>
       <w:r>
         <w:rPr>
           <w:rFonts w:ascii="Times New Roman" w:eastAsia="Times New Roman" w:hAnsi="Times New Roman" w:cs="Times New Roman"/>
@@ -20076,7 +20042,7 @@
         <w:lastRenderedPageBreak/>
         <w:t>UC02.b_Sửa thông tin KH</w:t>
       </w:r>
-      <w:bookmarkEnd w:id="28"/>
+      <w:bookmarkEnd w:id="27"/>
     </w:p>
     <w:p>
       <w:pPr>
@@ -20091,7 +20057,7 @@
           <w:szCs w:val="26"/>
         </w:rPr>
       </w:pPr>
-      <w:bookmarkStart w:id="29" w:name="_Toc494317610"/>
+      <w:bookmarkStart w:id="28" w:name="_Toc494317610"/>
       <w:r>
         <w:rPr>
           <w:rFonts w:ascii="Times New Roman" w:eastAsia="Times New Roman" w:hAnsi="Times New Roman" w:cs="Times New Roman"/>
@@ -20100,7 +20066,7 @@
         </w:rPr>
         <w:t>Mô tả use case UC02.b</w:t>
       </w:r>
-      <w:bookmarkEnd w:id="29"/>
+      <w:bookmarkEnd w:id="28"/>
     </w:p>
     <w:tbl>
       <w:tblPr>
@@ -20140,7 +20106,7 @@
                 <w:szCs w:val="26"/>
               </w:rPr>
             </w:pPr>
-            <w:bookmarkStart w:id="30" w:name="_Toc494317611"/>
+            <w:bookmarkStart w:id="29" w:name="_Toc494317611"/>
             <w:r>
               <w:rPr>
                 <w:rFonts w:ascii="Times New Roman" w:eastAsia="Times New Roman" w:hAnsi="Times New Roman" w:cs="Times New Roman"/>
@@ -20150,7 +20116,7 @@
               </w:rPr>
               <w:t>Use case: UC02.b_SuathongtinKH</w:t>
             </w:r>
-            <w:bookmarkEnd w:id="30"/>
+            <w:bookmarkEnd w:id="29"/>
           </w:p>
         </w:tc>
       </w:tr>
@@ -20202,7 +20168,7 @@
                 <w:sz w:val="26"/>
                 <w:szCs w:val="26"/>
               </w:rPr>
-              <w:t>Thay đổi thông tin được lưu trữ về một khách hàng</w:t>
+              <w:t>Thay đổi thông tin về một khách hàng</w:t>
             </w:r>
           </w:p>
         </w:tc>
@@ -20255,7 +20221,15 @@
                 <w:sz w:val="26"/>
                 <w:szCs w:val="26"/>
               </w:rPr>
-              <w:t xml:space="preserve">Thay đổi thông tin KH đã được lưu trữ trước để phù hợp với thông tin KH hiện tại các thông tin bao gồm: họ tên KH, địa chỉ, số điện thoại. </w:t>
+              <w:t>Thay đổi thông tin KH khi cần thiết</w:t>
+            </w:r>
+            <w:r>
+              <w:rPr>
+                <w:rFonts w:ascii="Times New Roman" w:eastAsia="Times New Roman" w:hAnsi="Times New Roman" w:cs="Times New Roman"/>
+                <w:sz w:val="26"/>
+                <w:szCs w:val="26"/>
+              </w:rPr>
+              <w:t xml:space="preserve"> </w:t>
             </w:r>
           </w:p>
         </w:tc>
@@ -20348,20 +20322,48 @@
           </w:tcPr>
           <w:p>
             <w:pPr>
-              <w:spacing w:after="120"/>
-              <w:rPr>
-                <w:rFonts w:ascii="Times New Roman" w:eastAsia="Times New Roman" w:hAnsi="Times New Roman" w:cs="Times New Roman"/>
-                <w:sz w:val="26"/>
-                <w:szCs w:val="26"/>
-              </w:rPr>
-            </w:pPr>
-            <w:r>
-              <w:rPr>
-                <w:rFonts w:ascii="Times New Roman" w:eastAsia="Times New Roman" w:hAnsi="Times New Roman" w:cs="Times New Roman"/>
-                <w:sz w:val="26"/>
-                <w:szCs w:val="26"/>
-              </w:rPr>
-              <w:t>Thông tin KH thay đổi</w:t>
+              <w:pStyle w:val="ListParagraph"/>
+              <w:numPr>
+                <w:ilvl w:val="0"/>
+                <w:numId w:val="46"/>
+              </w:numPr>
+              <w:spacing w:after="120"/>
+              <w:rPr>
+                <w:rFonts w:ascii="Times New Roman" w:eastAsia="Times New Roman" w:hAnsi="Times New Roman" w:cs="Times New Roman"/>
+                <w:sz w:val="26"/>
+                <w:szCs w:val="26"/>
+              </w:rPr>
+            </w:pPr>
+            <w:r>
+              <w:rPr>
+                <w:rFonts w:ascii="Times New Roman" w:eastAsia="Times New Roman" w:hAnsi="Times New Roman" w:cs="Times New Roman"/>
+                <w:sz w:val="26"/>
+                <w:szCs w:val="26"/>
+              </w:rPr>
+              <w:t>Thông tin KH đã có trong hệ thống</w:t>
+            </w:r>
+          </w:p>
+          <w:p>
+            <w:pPr>
+              <w:pStyle w:val="ListParagraph"/>
+              <w:numPr>
+                <w:ilvl w:val="0"/>
+                <w:numId w:val="46"/>
+              </w:numPr>
+              <w:spacing w:after="120"/>
+              <w:rPr>
+                <w:rFonts w:ascii="Times New Roman" w:eastAsia="Times New Roman" w:hAnsi="Times New Roman" w:cs="Times New Roman"/>
+                <w:sz w:val="26"/>
+                <w:szCs w:val="26"/>
+              </w:rPr>
+            </w:pPr>
+            <w:r>
+              <w:rPr>
+                <w:rFonts w:ascii="Times New Roman" w:eastAsia="Times New Roman" w:hAnsi="Times New Roman" w:cs="Times New Roman"/>
+                <w:sz w:val="26"/>
+                <w:szCs w:val="26"/>
+              </w:rPr>
+              <w:t>Giao diện “Danh sách khách hàng” đang hiển thị</w:t>
             </w:r>
           </w:p>
         </w:tc>
@@ -20401,20 +20403,71 @@
           </w:tcPr>
           <w:p>
             <w:pPr>
-              <w:spacing w:after="120"/>
-              <w:rPr>
-                <w:rFonts w:ascii="Times New Roman" w:eastAsia="Times New Roman" w:hAnsi="Times New Roman" w:cs="Times New Roman"/>
-                <w:sz w:val="26"/>
-                <w:szCs w:val="26"/>
-              </w:rPr>
-            </w:pPr>
-            <w:r>
-              <w:rPr>
-                <w:rFonts w:ascii="Times New Roman" w:eastAsia="Times New Roman" w:hAnsi="Times New Roman" w:cs="Times New Roman"/>
-                <w:sz w:val="26"/>
-                <w:szCs w:val="26"/>
-              </w:rPr>
-              <w:t>Thay đổi thông tin KH phù hợp với thông tin hiện tại</w:t>
+              <w:pStyle w:val="ListParagraph"/>
+              <w:numPr>
+                <w:ilvl w:val="0"/>
+                <w:numId w:val="47"/>
+              </w:numPr>
+              <w:spacing w:after="120"/>
+              <w:rPr>
+                <w:rFonts w:ascii="Times New Roman" w:eastAsia="Times New Roman" w:hAnsi="Times New Roman" w:cs="Times New Roman"/>
+                <w:sz w:val="26"/>
+                <w:szCs w:val="26"/>
+              </w:rPr>
+            </w:pPr>
+            <w:r>
+              <w:rPr>
+                <w:rFonts w:ascii="Times New Roman" w:eastAsia="Times New Roman" w:hAnsi="Times New Roman" w:cs="Times New Roman"/>
+                <w:sz w:val="26"/>
+                <w:szCs w:val="26"/>
+              </w:rPr>
+              <w:t>Thông tin KH đã thay đổi trong hệ thống</w:t>
+            </w:r>
+          </w:p>
+          <w:p>
+            <w:pPr>
+              <w:pStyle w:val="ListParagraph"/>
+              <w:numPr>
+                <w:ilvl w:val="0"/>
+                <w:numId w:val="47"/>
+              </w:numPr>
+              <w:spacing w:after="120"/>
+              <w:rPr>
+                <w:rFonts w:ascii="Times New Roman" w:eastAsia="Times New Roman" w:hAnsi="Times New Roman" w:cs="Times New Roman"/>
+                <w:sz w:val="26"/>
+                <w:szCs w:val="26"/>
+              </w:rPr>
+            </w:pPr>
+            <w:r>
+              <w:rPr>
+                <w:rFonts w:ascii="Times New Roman" w:eastAsia="Times New Roman" w:hAnsi="Times New Roman" w:cs="Times New Roman"/>
+                <w:sz w:val="26"/>
+                <w:szCs w:val="26"/>
+              </w:rPr>
+              <w:t>Thông tin khách hàng thay đổi trên giao diện “Danh sách khách hàng”</w:t>
+            </w:r>
+          </w:p>
+          <w:p>
+            <w:pPr>
+              <w:pStyle w:val="ListParagraph"/>
+              <w:numPr>
+                <w:ilvl w:val="0"/>
+                <w:numId w:val="47"/>
+              </w:numPr>
+              <w:spacing w:after="120"/>
+              <w:rPr>
+                <w:rFonts w:ascii="Times New Roman" w:eastAsia="Times New Roman" w:hAnsi="Times New Roman" w:cs="Times New Roman"/>
+                <w:sz w:val="26"/>
+                <w:szCs w:val="26"/>
+              </w:rPr>
+            </w:pPr>
+            <w:r>
+              <w:rPr>
+                <w:rFonts w:ascii="Times New Roman" w:eastAsia="Times New Roman" w:hAnsi="Times New Roman" w:cs="Times New Roman"/>
+                <w:sz w:val="26"/>
+                <w:szCs w:val="26"/>
+              </w:rPr>
+              <w:t>Thông báo thành công khi cập nhật thông tin thành công</w:t>
             </w:r>
           </w:p>
         </w:tc>
@@ -20452,23 +20505,519 @@
           <w:tcPr>
             <w:tcW w:w="7653" w:type="dxa"/>
           </w:tcPr>
-          <w:p>
-            <w:pPr>
-              <w:spacing w:after="120"/>
-              <w:rPr>
-                <w:rFonts w:ascii="Times New Roman" w:eastAsia="Times New Roman" w:hAnsi="Times New Roman" w:cs="Times New Roman"/>
-                <w:sz w:val="26"/>
-                <w:szCs w:val="26"/>
-              </w:rPr>
-            </w:pPr>
-            <w:r>
-              <w:rPr>
-                <w:rFonts w:ascii="Times New Roman" w:eastAsia="Times New Roman" w:hAnsi="Times New Roman" w:cs="Times New Roman"/>
-                <w:sz w:val="26"/>
-                <w:szCs w:val="26"/>
-              </w:rPr>
-              <w:t>&lt;Các luồng sự kiện chính, thành công của Use case theo trình tự thời gian&gt;</w:t>
-            </w:r>
+          <w:tbl>
+            <w:tblPr>
+              <w:tblStyle w:val="TableGrid"/>
+              <w:tblW w:w="0" w:type="auto"/>
+              <w:tblLayout w:type="fixed"/>
+              <w:tblLook w:val="04A0" w:firstRow="1" w:lastRow="0" w:firstColumn="1" w:lastColumn="0" w:noHBand="0" w:noVBand="1"/>
+            </w:tblPr>
+            <w:tblGrid>
+              <w:gridCol w:w="793"/>
+              <w:gridCol w:w="3240"/>
+              <w:gridCol w:w="3375"/>
+            </w:tblGrid>
+            <w:tr>
+              <w:tc>
+                <w:tcPr>
+                  <w:tcW w:w="793" w:type="dxa"/>
+                </w:tcPr>
+                <w:p>
+                  <w:pPr>
+                    <w:pBdr>
+                      <w:top w:val="none" w:sz="0" w:space="0" w:color="auto"/>
+                      <w:left w:val="none" w:sz="0" w:space="0" w:color="auto"/>
+                      <w:bottom w:val="none" w:sz="0" w:space="0" w:color="auto"/>
+                      <w:right w:val="none" w:sz="0" w:space="0" w:color="auto"/>
+                      <w:between w:val="none" w:sz="0" w:space="0" w:color="auto"/>
+                    </w:pBdr>
+                    <w:spacing w:after="120"/>
+                    <w:jc w:val="center"/>
+                    <w:rPr>
+                      <w:rFonts w:ascii="Times New Roman" w:eastAsia="Times New Roman" w:hAnsi="Times New Roman" w:cs="Times New Roman"/>
+                      <w:b/>
+                      <w:i/>
+                      <w:sz w:val="26"/>
+                      <w:szCs w:val="26"/>
+                    </w:rPr>
+                  </w:pPr>
+                  <w:r>
+                    <w:rPr>
+                      <w:rFonts w:ascii="Times New Roman" w:eastAsia="Times New Roman" w:hAnsi="Times New Roman" w:cs="Times New Roman"/>
+                      <w:b/>
+                      <w:i/>
+                      <w:sz w:val="26"/>
+                      <w:szCs w:val="26"/>
+                    </w:rPr>
+                    <w:t>STT</w:t>
+                  </w:r>
+                </w:p>
+              </w:tc>
+              <w:tc>
+                <w:tcPr>
+                  <w:tcW w:w="3240" w:type="dxa"/>
+                </w:tcPr>
+                <w:p>
+                  <w:pPr>
+                    <w:pBdr>
+                      <w:top w:val="none" w:sz="0" w:space="0" w:color="auto"/>
+                      <w:left w:val="none" w:sz="0" w:space="0" w:color="auto"/>
+                      <w:bottom w:val="none" w:sz="0" w:space="0" w:color="auto"/>
+                      <w:right w:val="none" w:sz="0" w:space="0" w:color="auto"/>
+                      <w:between w:val="none" w:sz="0" w:space="0" w:color="auto"/>
+                    </w:pBdr>
+                    <w:spacing w:after="120"/>
+                    <w:jc w:val="center"/>
+                    <w:rPr>
+                      <w:rFonts w:ascii="Times New Roman" w:eastAsia="Times New Roman" w:hAnsi="Times New Roman" w:cs="Times New Roman"/>
+                      <w:b/>
+                      <w:i/>
+                      <w:sz w:val="26"/>
+                      <w:szCs w:val="26"/>
+                    </w:rPr>
+                  </w:pPr>
+                  <w:r>
+                    <w:rPr>
+                      <w:rFonts w:ascii="Times New Roman" w:eastAsia="Times New Roman" w:hAnsi="Times New Roman" w:cs="Times New Roman"/>
+                      <w:b/>
+                      <w:i/>
+                      <w:sz w:val="26"/>
+                      <w:szCs w:val="26"/>
+                    </w:rPr>
+                    <w:t>Hành động</w:t>
+                  </w:r>
+                </w:p>
+              </w:tc>
+              <w:tc>
+                <w:tcPr>
+                  <w:tcW w:w="3375" w:type="dxa"/>
+                </w:tcPr>
+                <w:p>
+                  <w:pPr>
+                    <w:pBdr>
+                      <w:top w:val="none" w:sz="0" w:space="0" w:color="auto"/>
+                      <w:left w:val="none" w:sz="0" w:space="0" w:color="auto"/>
+                      <w:bottom w:val="none" w:sz="0" w:space="0" w:color="auto"/>
+                      <w:right w:val="none" w:sz="0" w:space="0" w:color="auto"/>
+                      <w:between w:val="none" w:sz="0" w:space="0" w:color="auto"/>
+                    </w:pBdr>
+                    <w:spacing w:after="120"/>
+                    <w:jc w:val="center"/>
+                    <w:rPr>
+                      <w:rFonts w:ascii="Times New Roman" w:eastAsia="Times New Roman" w:hAnsi="Times New Roman" w:cs="Times New Roman"/>
+                      <w:b/>
+                      <w:i/>
+                      <w:sz w:val="26"/>
+                      <w:szCs w:val="26"/>
+                    </w:rPr>
+                  </w:pPr>
+                  <w:r>
+                    <w:rPr>
+                      <w:rFonts w:ascii="Times New Roman" w:eastAsia="Times New Roman" w:hAnsi="Times New Roman" w:cs="Times New Roman"/>
+                      <w:b/>
+                      <w:i/>
+                      <w:sz w:val="26"/>
+                      <w:szCs w:val="26"/>
+                    </w:rPr>
+                    <w:t>Kết quả</w:t>
+                  </w:r>
+                </w:p>
+              </w:tc>
+            </w:tr>
+            <w:tr>
+              <w:tc>
+                <w:tcPr>
+                  <w:tcW w:w="793" w:type="dxa"/>
+                </w:tcPr>
+                <w:p>
+                  <w:pPr>
+                    <w:pBdr>
+                      <w:top w:val="none" w:sz="0" w:space="0" w:color="auto"/>
+                      <w:left w:val="none" w:sz="0" w:space="0" w:color="auto"/>
+                      <w:bottom w:val="none" w:sz="0" w:space="0" w:color="auto"/>
+                      <w:right w:val="none" w:sz="0" w:space="0" w:color="auto"/>
+                      <w:between w:val="none" w:sz="0" w:space="0" w:color="auto"/>
+                    </w:pBdr>
+                    <w:spacing w:after="120"/>
+                    <w:rPr>
+                      <w:rFonts w:ascii="Times New Roman" w:eastAsia="Times New Roman" w:hAnsi="Times New Roman" w:cs="Times New Roman"/>
+                      <w:sz w:val="26"/>
+                      <w:szCs w:val="26"/>
+                    </w:rPr>
+                  </w:pPr>
+                  <w:r>
+                    <w:rPr>
+                      <w:rFonts w:ascii="Times New Roman" w:eastAsia="Times New Roman" w:hAnsi="Times New Roman" w:cs="Times New Roman"/>
+                      <w:sz w:val="26"/>
+                      <w:szCs w:val="26"/>
+                    </w:rPr>
+                    <w:t>1</w:t>
+                  </w:r>
+                </w:p>
+              </w:tc>
+              <w:tc>
+                <w:tcPr>
+                  <w:tcW w:w="3240" w:type="dxa"/>
+                </w:tcPr>
+                <w:p>
+                  <w:pPr>
+                    <w:pBdr>
+                      <w:top w:val="none" w:sz="0" w:space="0" w:color="auto"/>
+                      <w:left w:val="none" w:sz="0" w:space="0" w:color="auto"/>
+                      <w:bottom w:val="none" w:sz="0" w:space="0" w:color="auto"/>
+                      <w:right w:val="none" w:sz="0" w:space="0" w:color="auto"/>
+                      <w:between w:val="none" w:sz="0" w:space="0" w:color="auto"/>
+                    </w:pBdr>
+                    <w:spacing w:after="120"/>
+                    <w:rPr>
+                      <w:rFonts w:ascii="Times New Roman" w:eastAsia="Times New Roman" w:hAnsi="Times New Roman" w:cs="Times New Roman"/>
+                      <w:sz w:val="26"/>
+                      <w:szCs w:val="26"/>
+                    </w:rPr>
+                  </w:pPr>
+                  <w:r>
+                    <w:rPr>
+                      <w:rFonts w:ascii="Times New Roman" w:eastAsia="Times New Roman" w:hAnsi="Times New Roman" w:cs="Times New Roman"/>
+                      <w:sz w:val="26"/>
+                      <w:szCs w:val="26"/>
+                    </w:rPr>
+                    <w:t>Chọn khách hàng cần sửa thông tin</w:t>
+                  </w:r>
+                </w:p>
+              </w:tc>
+              <w:tc>
+                <w:tcPr>
+                  <w:tcW w:w="3375" w:type="dxa"/>
+                </w:tcPr>
+                <w:p>
+                  <w:pPr>
+                    <w:pBdr>
+                      <w:top w:val="none" w:sz="0" w:space="0" w:color="auto"/>
+                      <w:left w:val="none" w:sz="0" w:space="0" w:color="auto"/>
+                      <w:bottom w:val="none" w:sz="0" w:space="0" w:color="auto"/>
+                      <w:right w:val="none" w:sz="0" w:space="0" w:color="auto"/>
+                      <w:between w:val="none" w:sz="0" w:space="0" w:color="auto"/>
+                    </w:pBdr>
+                    <w:spacing w:after="120"/>
+                    <w:rPr>
+                      <w:rFonts w:ascii="Times New Roman" w:eastAsia="Times New Roman" w:hAnsi="Times New Roman" w:cs="Times New Roman"/>
+                      <w:sz w:val="26"/>
+                      <w:szCs w:val="26"/>
+                    </w:rPr>
+                  </w:pPr>
+                  <w:r>
+                    <w:rPr>
+                      <w:rFonts w:ascii="Times New Roman" w:eastAsia="Times New Roman" w:hAnsi="Times New Roman" w:cs="Times New Roman"/>
+                      <w:sz w:val="26"/>
+                      <w:szCs w:val="26"/>
+                    </w:rPr>
+                    <w:t>Khách hàng được chọn được tô màu xanh</w:t>
+                  </w:r>
+                </w:p>
+              </w:tc>
+            </w:tr>
+            <w:tr>
+              <w:tc>
+                <w:tcPr>
+                  <w:tcW w:w="793" w:type="dxa"/>
+                </w:tcPr>
+                <w:p>
+                  <w:pPr>
+                    <w:pBdr>
+                      <w:top w:val="none" w:sz="0" w:space="0" w:color="auto"/>
+                      <w:left w:val="none" w:sz="0" w:space="0" w:color="auto"/>
+                      <w:bottom w:val="none" w:sz="0" w:space="0" w:color="auto"/>
+                      <w:right w:val="none" w:sz="0" w:space="0" w:color="auto"/>
+                      <w:between w:val="none" w:sz="0" w:space="0" w:color="auto"/>
+                    </w:pBdr>
+                    <w:spacing w:after="120"/>
+                    <w:rPr>
+                      <w:rFonts w:ascii="Times New Roman" w:eastAsia="Times New Roman" w:hAnsi="Times New Roman" w:cs="Times New Roman"/>
+                      <w:sz w:val="26"/>
+                      <w:szCs w:val="26"/>
+                    </w:rPr>
+                  </w:pPr>
+                  <w:r>
+                    <w:rPr>
+                      <w:rFonts w:ascii="Times New Roman" w:eastAsia="Times New Roman" w:hAnsi="Times New Roman" w:cs="Times New Roman"/>
+                      <w:sz w:val="26"/>
+                      <w:szCs w:val="26"/>
+                    </w:rPr>
+                    <w:t>2</w:t>
+                  </w:r>
+                </w:p>
+              </w:tc>
+              <w:tc>
+                <w:tcPr>
+                  <w:tcW w:w="3240" w:type="dxa"/>
+                </w:tcPr>
+                <w:p>
+                  <w:pPr>
+                    <w:pBdr>
+                      <w:top w:val="none" w:sz="0" w:space="0" w:color="auto"/>
+                      <w:left w:val="none" w:sz="0" w:space="0" w:color="auto"/>
+                      <w:bottom w:val="none" w:sz="0" w:space="0" w:color="auto"/>
+                      <w:right w:val="none" w:sz="0" w:space="0" w:color="auto"/>
+                      <w:between w:val="none" w:sz="0" w:space="0" w:color="auto"/>
+                    </w:pBdr>
+                    <w:spacing w:after="120"/>
+                    <w:rPr>
+                      <w:rFonts w:ascii="Times New Roman" w:eastAsia="Times New Roman" w:hAnsi="Times New Roman" w:cs="Times New Roman"/>
+                      <w:sz w:val="26"/>
+                      <w:szCs w:val="26"/>
+                    </w:rPr>
+                  </w:pPr>
+                  <w:r>
+                    <w:rPr>
+                      <w:rFonts w:ascii="Times New Roman" w:eastAsia="Times New Roman" w:hAnsi="Times New Roman" w:cs="Times New Roman"/>
+                      <w:sz w:val="26"/>
+                      <w:szCs w:val="26"/>
+                    </w:rPr>
+                    <w:t xml:space="preserve">Chọn </w:t>
+                  </w:r>
+                  <w:r>
+                    <w:rPr>
+                      <w:rFonts w:ascii="Times New Roman" w:eastAsia="Times New Roman" w:hAnsi="Times New Roman" w:cs="Times New Roman"/>
+                      <w:sz w:val="26"/>
+                      <w:szCs w:val="26"/>
+                    </w:rPr>
+                    <w:t>nút “Sửa thông tin khách hàng”</w:t>
+                  </w:r>
+                </w:p>
+              </w:tc>
+              <w:tc>
+                <w:tcPr>
+                  <w:tcW w:w="3375" w:type="dxa"/>
+                </w:tcPr>
+                <w:p>
+                  <w:pPr>
+                    <w:pBdr>
+                      <w:top w:val="none" w:sz="0" w:space="0" w:color="auto"/>
+                      <w:left w:val="none" w:sz="0" w:space="0" w:color="auto"/>
+                      <w:bottom w:val="none" w:sz="0" w:space="0" w:color="auto"/>
+                      <w:right w:val="none" w:sz="0" w:space="0" w:color="auto"/>
+                      <w:between w:val="none" w:sz="0" w:space="0" w:color="auto"/>
+                    </w:pBdr>
+                    <w:spacing w:after="120"/>
+                    <w:rPr>
+                      <w:rFonts w:ascii="Times New Roman" w:eastAsia="Times New Roman" w:hAnsi="Times New Roman" w:cs="Times New Roman"/>
+                      <w:sz w:val="26"/>
+                      <w:szCs w:val="26"/>
+                    </w:rPr>
+                  </w:pPr>
+                  <w:r>
+                    <w:rPr>
+                      <w:rFonts w:ascii="Times New Roman" w:eastAsia="Times New Roman" w:hAnsi="Times New Roman" w:cs="Times New Roman"/>
+                      <w:sz w:val="26"/>
+                      <w:szCs w:val="26"/>
+                    </w:rPr>
+                    <w:t>Dialog “Sửa thông tin khách hàng” được hiển thị</w:t>
+                  </w:r>
+                  <w:r>
+                    <w:rPr>
+                      <w:rFonts w:ascii="Times New Roman" w:eastAsia="Times New Roman" w:hAnsi="Times New Roman" w:cs="Times New Roman"/>
+                      <w:sz w:val="26"/>
+                      <w:szCs w:val="26"/>
+                    </w:rPr>
+                    <w:t xml:space="preserve"> kèm với thông tin khách hàng tương ứng</w:t>
+                  </w:r>
+                </w:p>
+              </w:tc>
+            </w:tr>
+            <w:tr>
+              <w:tc>
+                <w:tcPr>
+                  <w:tcW w:w="793" w:type="dxa"/>
+                </w:tcPr>
+                <w:p>
+                  <w:pPr>
+                    <w:pBdr>
+                      <w:top w:val="none" w:sz="0" w:space="0" w:color="auto"/>
+                      <w:left w:val="none" w:sz="0" w:space="0" w:color="auto"/>
+                      <w:bottom w:val="none" w:sz="0" w:space="0" w:color="auto"/>
+                      <w:right w:val="none" w:sz="0" w:space="0" w:color="auto"/>
+                      <w:between w:val="none" w:sz="0" w:space="0" w:color="auto"/>
+                    </w:pBdr>
+                    <w:spacing w:after="120"/>
+                    <w:rPr>
+                      <w:rFonts w:ascii="Times New Roman" w:eastAsia="Times New Roman" w:hAnsi="Times New Roman" w:cs="Times New Roman"/>
+                      <w:sz w:val="26"/>
+                      <w:szCs w:val="26"/>
+                    </w:rPr>
+                  </w:pPr>
+                  <w:r>
+                    <w:rPr>
+                      <w:rFonts w:ascii="Times New Roman" w:eastAsia="Times New Roman" w:hAnsi="Times New Roman" w:cs="Times New Roman"/>
+                      <w:sz w:val="26"/>
+                      <w:szCs w:val="26"/>
+                    </w:rPr>
+                    <w:t>3</w:t>
+                  </w:r>
+                </w:p>
+              </w:tc>
+              <w:tc>
+                <w:tcPr>
+                  <w:tcW w:w="3240" w:type="dxa"/>
+                </w:tcPr>
+                <w:p>
+                  <w:pPr>
+                    <w:pBdr>
+                      <w:top w:val="none" w:sz="0" w:space="0" w:color="auto"/>
+                      <w:left w:val="none" w:sz="0" w:space="0" w:color="auto"/>
+                      <w:bottom w:val="none" w:sz="0" w:space="0" w:color="auto"/>
+                      <w:right w:val="none" w:sz="0" w:space="0" w:color="auto"/>
+                      <w:between w:val="none" w:sz="0" w:space="0" w:color="auto"/>
+                    </w:pBdr>
+                    <w:spacing w:after="120"/>
+                    <w:rPr>
+                      <w:rFonts w:ascii="Times New Roman" w:eastAsia="Times New Roman" w:hAnsi="Times New Roman" w:cs="Times New Roman"/>
+                      <w:sz w:val="26"/>
+                      <w:szCs w:val="26"/>
+                    </w:rPr>
+                  </w:pPr>
+                  <w:r>
+                    <w:rPr>
+                      <w:rFonts w:ascii="Times New Roman" w:eastAsia="Times New Roman" w:hAnsi="Times New Roman" w:cs="Times New Roman"/>
+                      <w:sz w:val="26"/>
+                      <w:szCs w:val="26"/>
+                    </w:rPr>
+                    <w:t>Thay đổi các thông tin cần thiết</w:t>
+                  </w:r>
+                </w:p>
+              </w:tc>
+              <w:tc>
+                <w:tcPr>
+                  <w:tcW w:w="3375" w:type="dxa"/>
+                </w:tcPr>
+                <w:p>
+                  <w:pPr>
+                    <w:pBdr>
+                      <w:top w:val="none" w:sz="0" w:space="0" w:color="auto"/>
+                      <w:left w:val="none" w:sz="0" w:space="0" w:color="auto"/>
+                      <w:bottom w:val="none" w:sz="0" w:space="0" w:color="auto"/>
+                      <w:right w:val="none" w:sz="0" w:space="0" w:color="auto"/>
+                      <w:between w:val="none" w:sz="0" w:space="0" w:color="auto"/>
+                    </w:pBdr>
+                    <w:spacing w:after="120"/>
+                    <w:rPr>
+                      <w:rFonts w:ascii="Times New Roman" w:eastAsia="Times New Roman" w:hAnsi="Times New Roman" w:cs="Times New Roman"/>
+                      <w:sz w:val="26"/>
+                      <w:szCs w:val="26"/>
+                    </w:rPr>
+                  </w:pPr>
+                  <w:r>
+                    <w:rPr>
+                      <w:rFonts w:ascii="Times New Roman" w:eastAsia="Times New Roman" w:hAnsi="Times New Roman" w:cs="Times New Roman"/>
+                      <w:sz w:val="26"/>
+                      <w:szCs w:val="26"/>
+                    </w:rPr>
+                    <w:t>Kiểm tra, và hiển thị error message tương ứng nếu nhập không hợp lệ</w:t>
+                  </w:r>
+                </w:p>
+              </w:tc>
+            </w:tr>
+            <w:tr>
+              <w:tc>
+                <w:tcPr>
+                  <w:tcW w:w="793" w:type="dxa"/>
+                </w:tcPr>
+                <w:p>
+                  <w:pPr>
+                    <w:pBdr>
+                      <w:top w:val="none" w:sz="0" w:space="0" w:color="auto"/>
+                      <w:left w:val="none" w:sz="0" w:space="0" w:color="auto"/>
+                      <w:bottom w:val="none" w:sz="0" w:space="0" w:color="auto"/>
+                      <w:right w:val="none" w:sz="0" w:space="0" w:color="auto"/>
+                      <w:between w:val="none" w:sz="0" w:space="0" w:color="auto"/>
+                    </w:pBdr>
+                    <w:spacing w:after="120"/>
+                    <w:rPr>
+                      <w:rFonts w:ascii="Times New Roman" w:eastAsia="Times New Roman" w:hAnsi="Times New Roman" w:cs="Times New Roman"/>
+                      <w:sz w:val="26"/>
+                      <w:szCs w:val="26"/>
+                    </w:rPr>
+                  </w:pPr>
+                  <w:r>
+                    <w:rPr>
+                      <w:rFonts w:ascii="Times New Roman" w:eastAsia="Times New Roman" w:hAnsi="Times New Roman" w:cs="Times New Roman"/>
+                      <w:sz w:val="26"/>
+                      <w:szCs w:val="26"/>
+                    </w:rPr>
+                    <w:t>4</w:t>
+                  </w:r>
+                </w:p>
+              </w:tc>
+              <w:tc>
+                <w:tcPr>
+                  <w:tcW w:w="3240" w:type="dxa"/>
+                </w:tcPr>
+                <w:p>
+                  <w:pPr>
+                    <w:pBdr>
+                      <w:top w:val="none" w:sz="0" w:space="0" w:color="auto"/>
+                      <w:left w:val="none" w:sz="0" w:space="0" w:color="auto"/>
+                      <w:bottom w:val="none" w:sz="0" w:space="0" w:color="auto"/>
+                      <w:right w:val="none" w:sz="0" w:space="0" w:color="auto"/>
+                      <w:between w:val="none" w:sz="0" w:space="0" w:color="auto"/>
+                    </w:pBdr>
+                    <w:spacing w:after="120"/>
+                    <w:rPr>
+                      <w:rFonts w:ascii="Times New Roman" w:eastAsia="Times New Roman" w:hAnsi="Times New Roman" w:cs="Times New Roman"/>
+                      <w:sz w:val="26"/>
+                      <w:szCs w:val="26"/>
+                    </w:rPr>
+                  </w:pPr>
+                  <w:r>
+                    <w:rPr>
+                      <w:rFonts w:ascii="Times New Roman" w:eastAsia="Times New Roman" w:hAnsi="Times New Roman" w:cs="Times New Roman"/>
+                      <w:sz w:val="26"/>
+                      <w:szCs w:val="26"/>
+                    </w:rPr>
+                    <w:t>Chọn nút “Cập nhật”</w:t>
+                  </w:r>
+                </w:p>
+              </w:tc>
+              <w:tc>
+                <w:tcPr>
+                  <w:tcW w:w="3375" w:type="dxa"/>
+                </w:tcPr>
+                <w:p>
+                  <w:pPr>
+                    <w:pBdr>
+                      <w:top w:val="none" w:sz="0" w:space="0" w:color="auto"/>
+                      <w:left w:val="none" w:sz="0" w:space="0" w:color="auto"/>
+                      <w:bottom w:val="none" w:sz="0" w:space="0" w:color="auto"/>
+                      <w:right w:val="none" w:sz="0" w:space="0" w:color="auto"/>
+                      <w:between w:val="none" w:sz="0" w:space="0" w:color="auto"/>
+                    </w:pBdr>
+                    <w:spacing w:after="120"/>
+                    <w:rPr>
+                      <w:rFonts w:ascii="Times New Roman" w:eastAsia="Times New Roman" w:hAnsi="Times New Roman" w:cs="Times New Roman"/>
+                      <w:sz w:val="26"/>
+                      <w:szCs w:val="26"/>
+                    </w:rPr>
+                  </w:pPr>
+                  <w:r>
+                    <w:rPr>
+                      <w:rFonts w:ascii="Times New Roman" w:eastAsia="Times New Roman" w:hAnsi="Times New Roman" w:cs="Times New Roman"/>
+                      <w:sz w:val="26"/>
+                      <w:szCs w:val="26"/>
+                    </w:rPr>
+                    <w:t>Hiển thị thông báo cập nhật thành công</w:t>
+                  </w:r>
+                </w:p>
+              </w:tc>
+            </w:tr>
+          </w:tbl>
+          <w:p>
+            <w:pPr>
+              <w:spacing w:after="120"/>
+              <w:rPr>
+                <w:rFonts w:ascii="Times New Roman" w:eastAsia="Times New Roman" w:hAnsi="Times New Roman" w:cs="Times New Roman"/>
+                <w:sz w:val="26"/>
+                <w:szCs w:val="26"/>
+              </w:rPr>
+            </w:pPr>
           </w:p>
         </w:tc>
       </w:tr>
@@ -20505,23 +21054,227 @@
           <w:tcPr>
             <w:tcW w:w="7653" w:type="dxa"/>
           </w:tcPr>
-          <w:p>
-            <w:pPr>
-              <w:spacing w:after="120"/>
-              <w:rPr>
-                <w:rFonts w:ascii="Times New Roman" w:eastAsia="Times New Roman" w:hAnsi="Times New Roman" w:cs="Times New Roman"/>
-                <w:sz w:val="26"/>
-                <w:szCs w:val="26"/>
-              </w:rPr>
-            </w:pPr>
-            <w:r>
-              <w:rPr>
-                <w:rFonts w:ascii="Times New Roman" w:eastAsia="Times New Roman" w:hAnsi="Times New Roman" w:cs="Times New Roman"/>
-                <w:sz w:val="26"/>
-                <w:szCs w:val="26"/>
-              </w:rPr>
-              <w:t>&lt;Các luồng sự kiện ngoại lệ, không thành công của Use case theo trình tự thời gian&gt;</w:t>
-            </w:r>
+          <w:tbl>
+            <w:tblPr>
+              <w:tblStyle w:val="TableGrid"/>
+              <w:tblW w:w="0" w:type="auto"/>
+              <w:tblLayout w:type="fixed"/>
+              <w:tblLook w:val="04A0" w:firstRow="1" w:lastRow="0" w:firstColumn="1" w:lastColumn="0" w:noHBand="0" w:noVBand="1"/>
+            </w:tblPr>
+            <w:tblGrid>
+              <w:gridCol w:w="793"/>
+              <w:gridCol w:w="3240"/>
+              <w:gridCol w:w="3375"/>
+            </w:tblGrid>
+            <w:tr>
+              <w:tc>
+                <w:tcPr>
+                  <w:tcW w:w="793" w:type="dxa"/>
+                </w:tcPr>
+                <w:p>
+                  <w:pPr>
+                    <w:pBdr>
+                      <w:top w:val="none" w:sz="0" w:space="0" w:color="auto"/>
+                      <w:left w:val="none" w:sz="0" w:space="0" w:color="auto"/>
+                      <w:bottom w:val="none" w:sz="0" w:space="0" w:color="auto"/>
+                      <w:right w:val="none" w:sz="0" w:space="0" w:color="auto"/>
+                      <w:between w:val="none" w:sz="0" w:space="0" w:color="auto"/>
+                    </w:pBdr>
+                    <w:spacing w:after="120"/>
+                    <w:jc w:val="center"/>
+                    <w:rPr>
+                      <w:rFonts w:ascii="Times New Roman" w:eastAsia="Times New Roman" w:hAnsi="Times New Roman" w:cs="Times New Roman"/>
+                      <w:b/>
+                      <w:i/>
+                      <w:sz w:val="26"/>
+                      <w:szCs w:val="26"/>
+                    </w:rPr>
+                  </w:pPr>
+                  <w:r>
+                    <w:rPr>
+                      <w:rFonts w:ascii="Times New Roman" w:eastAsia="Times New Roman" w:hAnsi="Times New Roman" w:cs="Times New Roman"/>
+                      <w:b/>
+                      <w:i/>
+                      <w:sz w:val="26"/>
+                      <w:szCs w:val="26"/>
+                    </w:rPr>
+                    <w:t>STT</w:t>
+                  </w:r>
+                </w:p>
+              </w:tc>
+              <w:tc>
+                <w:tcPr>
+                  <w:tcW w:w="3240" w:type="dxa"/>
+                </w:tcPr>
+                <w:p>
+                  <w:pPr>
+                    <w:pBdr>
+                      <w:top w:val="none" w:sz="0" w:space="0" w:color="auto"/>
+                      <w:left w:val="none" w:sz="0" w:space="0" w:color="auto"/>
+                      <w:bottom w:val="none" w:sz="0" w:space="0" w:color="auto"/>
+                      <w:right w:val="none" w:sz="0" w:space="0" w:color="auto"/>
+                      <w:between w:val="none" w:sz="0" w:space="0" w:color="auto"/>
+                    </w:pBdr>
+                    <w:spacing w:after="120"/>
+                    <w:jc w:val="center"/>
+                    <w:rPr>
+                      <w:rFonts w:ascii="Times New Roman" w:eastAsia="Times New Roman" w:hAnsi="Times New Roman" w:cs="Times New Roman"/>
+                      <w:b/>
+                      <w:i/>
+                      <w:sz w:val="26"/>
+                      <w:szCs w:val="26"/>
+                    </w:rPr>
+                  </w:pPr>
+                  <w:r>
+                    <w:rPr>
+                      <w:rFonts w:ascii="Times New Roman" w:eastAsia="Times New Roman" w:hAnsi="Times New Roman" w:cs="Times New Roman"/>
+                      <w:b/>
+                      <w:i/>
+                      <w:sz w:val="26"/>
+                      <w:szCs w:val="26"/>
+                    </w:rPr>
+                    <w:t>Hành động</w:t>
+                  </w:r>
+                </w:p>
+              </w:tc>
+              <w:tc>
+                <w:tcPr>
+                  <w:tcW w:w="3375" w:type="dxa"/>
+                </w:tcPr>
+                <w:p>
+                  <w:pPr>
+                    <w:pBdr>
+                      <w:top w:val="none" w:sz="0" w:space="0" w:color="auto"/>
+                      <w:left w:val="none" w:sz="0" w:space="0" w:color="auto"/>
+                      <w:bottom w:val="none" w:sz="0" w:space="0" w:color="auto"/>
+                      <w:right w:val="none" w:sz="0" w:space="0" w:color="auto"/>
+                      <w:between w:val="none" w:sz="0" w:space="0" w:color="auto"/>
+                    </w:pBdr>
+                    <w:spacing w:after="120"/>
+                    <w:jc w:val="center"/>
+                    <w:rPr>
+                      <w:rFonts w:ascii="Times New Roman" w:eastAsia="Times New Roman" w:hAnsi="Times New Roman" w:cs="Times New Roman"/>
+                      <w:b/>
+                      <w:i/>
+                      <w:sz w:val="26"/>
+                      <w:szCs w:val="26"/>
+                    </w:rPr>
+                  </w:pPr>
+                  <w:r>
+                    <w:rPr>
+                      <w:rFonts w:ascii="Times New Roman" w:eastAsia="Times New Roman" w:hAnsi="Times New Roman" w:cs="Times New Roman"/>
+                      <w:b/>
+                      <w:i/>
+                      <w:sz w:val="26"/>
+                      <w:szCs w:val="26"/>
+                    </w:rPr>
+                    <w:t>Kết quả</w:t>
+                  </w:r>
+                </w:p>
+              </w:tc>
+            </w:tr>
+            <w:tr>
+              <w:tc>
+                <w:tcPr>
+                  <w:tcW w:w="793" w:type="dxa"/>
+                </w:tcPr>
+                <w:p>
+                  <w:pPr>
+                    <w:pBdr>
+                      <w:top w:val="none" w:sz="0" w:space="0" w:color="auto"/>
+                      <w:left w:val="none" w:sz="0" w:space="0" w:color="auto"/>
+                      <w:bottom w:val="none" w:sz="0" w:space="0" w:color="auto"/>
+                      <w:right w:val="none" w:sz="0" w:space="0" w:color="auto"/>
+                      <w:between w:val="none" w:sz="0" w:space="0" w:color="auto"/>
+                    </w:pBdr>
+                    <w:spacing w:after="120"/>
+                    <w:rPr>
+                      <w:rFonts w:ascii="Times New Roman" w:eastAsia="Times New Roman" w:hAnsi="Times New Roman" w:cs="Times New Roman"/>
+                      <w:sz w:val="26"/>
+                      <w:szCs w:val="26"/>
+                    </w:rPr>
+                  </w:pPr>
+                  <w:r>
+                    <w:rPr>
+                      <w:rFonts w:ascii="Times New Roman" w:eastAsia="Times New Roman" w:hAnsi="Times New Roman" w:cs="Times New Roman"/>
+                      <w:sz w:val="26"/>
+                      <w:szCs w:val="26"/>
+                    </w:rPr>
+                    <w:t>4.1</w:t>
+                  </w:r>
+                </w:p>
+              </w:tc>
+              <w:tc>
+                <w:tcPr>
+                  <w:tcW w:w="3240" w:type="dxa"/>
+                </w:tcPr>
+                <w:p>
+                  <w:pPr>
+                    <w:pBdr>
+                      <w:top w:val="none" w:sz="0" w:space="0" w:color="auto"/>
+                      <w:left w:val="none" w:sz="0" w:space="0" w:color="auto"/>
+                      <w:bottom w:val="none" w:sz="0" w:space="0" w:color="auto"/>
+                      <w:right w:val="none" w:sz="0" w:space="0" w:color="auto"/>
+                      <w:between w:val="none" w:sz="0" w:space="0" w:color="auto"/>
+                    </w:pBdr>
+                    <w:spacing w:after="120"/>
+                    <w:rPr>
+                      <w:rFonts w:ascii="Times New Roman" w:eastAsia="Times New Roman" w:hAnsi="Times New Roman" w:cs="Times New Roman"/>
+                      <w:sz w:val="26"/>
+                      <w:szCs w:val="26"/>
+                    </w:rPr>
+                  </w:pPr>
+                  <w:r>
+                    <w:rPr>
+                      <w:rFonts w:ascii="Times New Roman" w:eastAsia="Times New Roman" w:hAnsi="Times New Roman" w:cs="Times New Roman"/>
+                      <w:sz w:val="26"/>
+                      <w:szCs w:val="26"/>
+                    </w:rPr>
+                    <w:t>Chọn nút “Cập nhật”</w:t>
+                  </w:r>
+                </w:p>
+              </w:tc>
+              <w:tc>
+                <w:tcPr>
+                  <w:tcW w:w="3375" w:type="dxa"/>
+                </w:tcPr>
+                <w:p>
+                  <w:pPr>
+                    <w:pBdr>
+                      <w:top w:val="none" w:sz="0" w:space="0" w:color="auto"/>
+                      <w:left w:val="none" w:sz="0" w:space="0" w:color="auto"/>
+                      <w:bottom w:val="none" w:sz="0" w:space="0" w:color="auto"/>
+                      <w:right w:val="none" w:sz="0" w:space="0" w:color="auto"/>
+                      <w:between w:val="none" w:sz="0" w:space="0" w:color="auto"/>
+                    </w:pBdr>
+                    <w:spacing w:after="120"/>
+                    <w:rPr>
+                      <w:rFonts w:ascii="Times New Roman" w:eastAsia="Times New Roman" w:hAnsi="Times New Roman" w:cs="Times New Roman"/>
+                      <w:sz w:val="26"/>
+                      <w:szCs w:val="26"/>
+                    </w:rPr>
+                  </w:pPr>
+                  <w:r>
+                    <w:rPr>
+                      <w:rFonts w:ascii="Times New Roman" w:eastAsia="Times New Roman" w:hAnsi="Times New Roman" w:cs="Times New Roman"/>
+                      <w:sz w:val="26"/>
+                      <w:szCs w:val="26"/>
+                    </w:rPr>
+                    <w:t>Hiển thị error message tương ứng khi kiểm tra thông tin không hợp lệ</w:t>
+                  </w:r>
+                </w:p>
+              </w:tc>
+            </w:tr>
+          </w:tbl>
+          <w:p>
+            <w:pPr>
+              <w:spacing w:after="120"/>
+              <w:rPr>
+                <w:rFonts w:ascii="Times New Roman" w:eastAsia="Times New Roman" w:hAnsi="Times New Roman" w:cs="Times New Roman"/>
+                <w:sz w:val="26"/>
+                <w:szCs w:val="26"/>
+              </w:rPr>
+            </w:pPr>
           </w:p>
         </w:tc>
       </w:tr>
@@ -20553,7 +21306,7 @@
           <w:szCs w:val="26"/>
         </w:rPr>
       </w:pPr>
-      <w:bookmarkStart w:id="31" w:name="_Toc494317612"/>
+      <w:bookmarkStart w:id="30" w:name="_Toc494317612"/>
       <w:r>
         <w:rPr>
           <w:rFonts w:ascii="Times New Roman" w:eastAsia="Times New Roman" w:hAnsi="Times New Roman" w:cs="Times New Roman"/>
@@ -20564,7 +21317,7 @@
         <w:lastRenderedPageBreak/>
         <w:t>Biểu đồ</w:t>
       </w:r>
-      <w:bookmarkEnd w:id="31"/>
+      <w:bookmarkEnd w:id="30"/>
     </w:p>
     <w:p>
       <w:pPr>
@@ -20728,7 +21481,7 @@
           </mc:Choice>
           <mc:Fallback>
             <w:pict>
-              <v:rect w14:anchorId="099A8A08" id="Rectangle 97" o:spid="_x0000_s1026" style="position:absolute;margin-left:330.3pt;margin-top:133.7pt;width:10.8pt;height:255pt;z-index:251658240;visibility:visible;mso-wrap-style:square;mso-width-percent:0;mso-wrap-distance-left:9pt;mso-wrap-distance-top:0;mso-wrap-distance-right:9pt;mso-wrap-distance-bottom:0;mso-position-horizontal:absolute;mso-position-horizontal-relative:text;mso-position-vertical:absolute;mso-position-vertical-relative:text;mso-width-percent:0;mso-width-relative:margin;v-text-anchor:middle" o:gfxdata="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" fillcolor="white [3212]" strokecolor="black [3213]" strokeweight="1pt"/>
+              <v:rect w14:anchorId="5B1B724C" id="Rectangle 97" o:spid="_x0000_s1026" style="position:absolute;margin-left:330.3pt;margin-top:133.7pt;width:10.8pt;height:255pt;z-index:251658240;visibility:visible;mso-wrap-style:square;mso-width-percent:0;mso-wrap-distance-left:9pt;mso-wrap-distance-top:0;mso-wrap-distance-right:9pt;mso-wrap-distance-bottom:0;mso-position-horizontal:absolute;mso-position-horizontal-relative:text;mso-position-vertical:absolute;mso-position-vertical-relative:text;mso-width-percent:0;mso-width-relative:margin;v-text-anchor:middle" o:gfxdata="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" fillcolor="white [3212]" strokecolor="black [3213]" strokeweight="1pt"/>
             </w:pict>
           </mc:Fallback>
         </mc:AlternateContent>
@@ -20810,7 +21563,7 @@
           </mc:Choice>
           <mc:Fallback>
             <w:pict>
-              <v:rect w14:anchorId="1155C835" id="Rectangle 96" o:spid="_x0000_s1026" style="position:absolute;margin-left:190.5pt;margin-top:133.7pt;width:10.8pt;height:255pt;z-index:251664384;visibility:visible;mso-wrap-style:square;mso-width-percent:0;mso-wrap-distance-left:9pt;mso-wrap-distance-top:0;mso-wrap-distance-right:9pt;mso-wrap-distance-bottom:0;mso-position-horizontal:absolute;mso-position-horizontal-relative:text;mso-position-vertical:absolute;mso-position-vertical-relative:text;mso-width-percent:0;mso-width-relative:margin;v-text-anchor:middle" o:gfxdata="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" fillcolor="white [3212]" strokecolor="black [3213]" strokeweight="1pt"/>
+              <v:rect w14:anchorId="7D42940B" id="Rectangle 96" o:spid="_x0000_s1026" style="position:absolute;margin-left:190.5pt;margin-top:133.7pt;width:10.8pt;height:255pt;z-index:251664384;visibility:visible;mso-wrap-style:square;mso-width-percent:0;mso-wrap-distance-left:9pt;mso-wrap-distance-top:0;mso-wrap-distance-right:9pt;mso-wrap-distance-bottom:0;mso-position-horizontal:absolute;mso-position-horizontal-relative:text;mso-position-vertical:absolute;mso-position-vertical-relative:text;mso-width-percent:0;mso-width-relative:margin;v-text-anchor:middle" o:gfxdata="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" fillcolor="white [3212]" strokecolor="black [3213]" strokeweight="1pt"/>
             </w:pict>
           </mc:Fallback>
         </mc:AlternateContent>
@@ -20892,7 +21645,7 @@
           </mc:Choice>
           <mc:Fallback>
             <w:pict>
-              <v:rect w14:anchorId="440E9013" id="Rectangle 95" o:spid="_x0000_s1026" style="position:absolute;margin-left:64.8pt;margin-top:133.7pt;width:10.8pt;height:255pt;z-index:251663360;visibility:visible;mso-wrap-style:square;mso-width-percent:0;mso-wrap-distance-left:9pt;mso-wrap-distance-top:0;mso-wrap-distance-right:9pt;mso-wrap-distance-bottom:0;mso-position-horizontal:absolute;mso-position-horizontal-relative:text;mso-position-vertical:absolute;mso-position-vertical-relative:text;mso-width-percent:0;mso-width-relative:margin;v-text-anchor:middle" o:gfxdata="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" fillcolor="white [3212]" strokecolor="black [3213]" strokeweight="1pt"/>
+              <v:rect w14:anchorId="6263E6BC" id="Rectangle 95" o:spid="_x0000_s1026" style="position:absolute;margin-left:64.8pt;margin-top:133.7pt;width:10.8pt;height:255pt;z-index:251663360;visibility:visible;mso-wrap-style:square;mso-width-percent:0;mso-wrap-distance-left:9pt;mso-wrap-distance-top:0;mso-wrap-distance-right:9pt;mso-wrap-distance-bottom:0;mso-position-horizontal:absolute;mso-position-horizontal-relative:text;mso-position-vertical:absolute;mso-position-vertical-relative:text;mso-width-percent:0;mso-width-relative:margin;v-text-anchor:middle" o:gfxdata="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" fillcolor="white [3212]" strokecolor="black [3213]" strokeweight="1pt"/>
             </w:pict>
           </mc:Fallback>
         </mc:AlternateContent>
@@ -21123,7 +21876,7 @@
           </mc:Choice>
           <mc:Fallback>
             <w:pict>
-              <v:shape w14:anchorId="2C4CE17F" id="Straight Arrow Connector 93" o:spid="_x0000_s1026" type="#_x0000_t32" style="position:absolute;margin-left:76.05pt;margin-top:360.2pt;width:115.5pt;height:0;z-index:251659264;visibility:visible;mso-wrap-style:square;mso-wrap-distance-left:9pt;mso-wrap-distance-top:0;mso-wrap-distance-right:9pt;mso-wrap-distance-bottom:0;mso-position-horizontal:absolute;mso-position-horizontal-relative:text;mso-position-vertical:absolute;mso-position-vertical-relative:text" o:gfxdata="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" strokecolor="black [3213]" strokeweight=".5pt">
+              <v:shape w14:anchorId="5E4EC5D8" id="Straight Arrow Connector 93" o:spid="_x0000_s1026" type="#_x0000_t32" style="position:absolute;margin-left:76.05pt;margin-top:360.2pt;width:115.5pt;height:0;z-index:251659264;visibility:visible;mso-wrap-style:square;mso-wrap-distance-left:9pt;mso-wrap-distance-top:0;mso-wrap-distance-right:9pt;mso-wrap-distance-bottom:0;mso-position-horizontal:absolute;mso-position-horizontal-relative:text;mso-position-vertical:absolute;mso-position-vertical-relative:text" o:gfxdata="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" strokecolor="black [3213]" strokeweight=".5pt">
                 <v:stroke endarrow="block" joinstyle="miter"/>
               </v:shape>
             </w:pict>
@@ -21201,7 +21954,7 @@
           <w:szCs w:val="26"/>
         </w:rPr>
       </w:pPr>
-      <w:bookmarkStart w:id="32" w:name="_Toc494317613"/>
+      <w:bookmarkStart w:id="31" w:name="_Toc494317613"/>
       <w:r>
         <w:rPr>
           <w:rFonts w:ascii="Times New Roman" w:eastAsia="Times New Roman" w:hAnsi="Times New Roman" w:cs="Times New Roman"/>
@@ -21211,7 +21964,7 @@
         <w:lastRenderedPageBreak/>
         <w:t>UC02.c_Xóa KH</w:t>
       </w:r>
-      <w:bookmarkEnd w:id="32"/>
+      <w:bookmarkEnd w:id="31"/>
     </w:p>
     <w:p>
       <w:pPr>
@@ -21226,7 +21979,7 @@
           <w:szCs w:val="26"/>
         </w:rPr>
       </w:pPr>
-      <w:bookmarkStart w:id="33" w:name="_Toc494317614"/>
+      <w:bookmarkStart w:id="32" w:name="_Toc494317614"/>
       <w:r>
         <w:rPr>
           <w:rFonts w:ascii="Times New Roman" w:eastAsia="Times New Roman" w:hAnsi="Times New Roman" w:cs="Times New Roman"/>
@@ -21235,7 +21988,7 @@
         </w:rPr>
         <w:t>Mô tả use case UC02.c</w:t>
       </w:r>
-      <w:bookmarkEnd w:id="33"/>
+      <w:bookmarkEnd w:id="32"/>
     </w:p>
     <w:tbl>
       <w:tblPr>
@@ -21275,7 +22028,7 @@
                 <w:szCs w:val="26"/>
               </w:rPr>
             </w:pPr>
-            <w:bookmarkStart w:id="34" w:name="_Toc494317615"/>
+            <w:bookmarkStart w:id="33" w:name="_Toc494317615"/>
             <w:r>
               <w:rPr>
                 <w:rFonts w:ascii="Times New Roman" w:eastAsia="Times New Roman" w:hAnsi="Times New Roman" w:cs="Times New Roman"/>
@@ -21285,7 +22038,7 @@
               </w:rPr>
               <w:t>Use case: UC02.c_XoaKH</w:t>
             </w:r>
-            <w:bookmarkEnd w:id="34"/>
+            <w:bookmarkEnd w:id="33"/>
           </w:p>
         </w:tc>
       </w:tr>
@@ -21390,7 +22143,7 @@
                 <w:sz w:val="26"/>
                 <w:szCs w:val="26"/>
               </w:rPr>
-              <w:t>Khi một KH không còn khả năng tương tác với hệ thống hoặc vi phạm quy định của cửa hàng hoặc vì lý do nào đó buộc phải hủy bỏ tài khoản thì thực hiện chức năng hủy một KH. Khi đó KH sẽ không còn tồn tại trong hệ thống</w:t>
+              <w:t>Khi một KH không còn khả năng tương tác với hệ thống hoặc vì lý do nào đó buộc phải hủy bỏ tài khoản thì thực hiện chức năng hủy một KH. Khi đó KH sẽ không còn tồn tại trong hệ thống</w:t>
             </w:r>
           </w:p>
         </w:tc>
@@ -21483,20 +22236,71 @@
           </w:tcPr>
           <w:p>
             <w:pPr>
-              <w:spacing w:after="120"/>
-              <w:rPr>
-                <w:rFonts w:ascii="Times New Roman" w:eastAsia="Times New Roman" w:hAnsi="Times New Roman" w:cs="Times New Roman"/>
-                <w:sz w:val="26"/>
-                <w:szCs w:val="26"/>
-              </w:rPr>
-            </w:pPr>
-            <w:r>
-              <w:rPr>
-                <w:rFonts w:ascii="Times New Roman" w:eastAsia="Times New Roman" w:hAnsi="Times New Roman" w:cs="Times New Roman"/>
-                <w:sz w:val="26"/>
-                <w:szCs w:val="26"/>
-              </w:rPr>
-              <w:t>KH phải tồn tại trong hệ thống</w:t>
+              <w:pStyle w:val="ListParagraph"/>
+              <w:numPr>
+                <w:ilvl w:val="0"/>
+                <w:numId w:val="48"/>
+              </w:numPr>
+              <w:spacing w:after="120"/>
+              <w:rPr>
+                <w:rFonts w:ascii="Times New Roman" w:eastAsia="Times New Roman" w:hAnsi="Times New Roman" w:cs="Times New Roman"/>
+                <w:sz w:val="26"/>
+                <w:szCs w:val="26"/>
+              </w:rPr>
+            </w:pPr>
+            <w:r>
+              <w:rPr>
+                <w:rFonts w:ascii="Times New Roman" w:eastAsia="Times New Roman" w:hAnsi="Times New Roman" w:cs="Times New Roman"/>
+                <w:sz w:val="26"/>
+                <w:szCs w:val="26"/>
+              </w:rPr>
+              <w:t>Quản lý đã đăng nhập vào hệ thống</w:t>
+            </w:r>
+          </w:p>
+          <w:p>
+            <w:pPr>
+              <w:pStyle w:val="ListParagraph"/>
+              <w:numPr>
+                <w:ilvl w:val="0"/>
+                <w:numId w:val="48"/>
+              </w:numPr>
+              <w:spacing w:after="120"/>
+              <w:rPr>
+                <w:rFonts w:ascii="Times New Roman" w:eastAsia="Times New Roman" w:hAnsi="Times New Roman" w:cs="Times New Roman"/>
+                <w:sz w:val="26"/>
+                <w:szCs w:val="26"/>
+              </w:rPr>
+            </w:pPr>
+            <w:r>
+              <w:rPr>
+                <w:rFonts w:ascii="Times New Roman" w:eastAsia="Times New Roman" w:hAnsi="Times New Roman" w:cs="Times New Roman"/>
+                <w:sz w:val="26"/>
+                <w:szCs w:val="26"/>
+              </w:rPr>
+              <w:t>Thông tin khách hàng đã có trong hệ thống</w:t>
+            </w:r>
+          </w:p>
+          <w:p>
+            <w:pPr>
+              <w:pStyle w:val="ListParagraph"/>
+              <w:numPr>
+                <w:ilvl w:val="0"/>
+                <w:numId w:val="48"/>
+              </w:numPr>
+              <w:spacing w:after="120"/>
+              <w:rPr>
+                <w:rFonts w:ascii="Times New Roman" w:eastAsia="Times New Roman" w:hAnsi="Times New Roman" w:cs="Times New Roman"/>
+                <w:sz w:val="26"/>
+                <w:szCs w:val="26"/>
+              </w:rPr>
+            </w:pPr>
+            <w:r>
+              <w:rPr>
+                <w:rFonts w:ascii="Times New Roman" w:eastAsia="Times New Roman" w:hAnsi="Times New Roman" w:cs="Times New Roman"/>
+                <w:sz w:val="26"/>
+                <w:szCs w:val="26"/>
+              </w:rPr>
+              <w:t>Giao diện “Dang sách khách hàng” đang hiển thị</w:t>
             </w:r>
           </w:p>
         </w:tc>
@@ -21536,20 +22340,48 @@
           </w:tcPr>
           <w:p>
             <w:pPr>
-              <w:spacing w:after="120"/>
-              <w:rPr>
-                <w:rFonts w:ascii="Times New Roman" w:eastAsia="Times New Roman" w:hAnsi="Times New Roman" w:cs="Times New Roman"/>
-                <w:sz w:val="26"/>
-                <w:szCs w:val="26"/>
-              </w:rPr>
-            </w:pPr>
-            <w:r>
-              <w:rPr>
-                <w:rFonts w:ascii="Times New Roman" w:eastAsia="Times New Roman" w:hAnsi="Times New Roman" w:cs="Times New Roman"/>
-                <w:sz w:val="26"/>
-                <w:szCs w:val="26"/>
-              </w:rPr>
-              <w:t>KH đã được xóa khỏi hệ thống</w:t>
+              <w:pStyle w:val="ListParagraph"/>
+              <w:numPr>
+                <w:ilvl w:val="0"/>
+                <w:numId w:val="49"/>
+              </w:numPr>
+              <w:spacing w:after="120"/>
+              <w:rPr>
+                <w:rFonts w:ascii="Times New Roman" w:eastAsia="Times New Roman" w:hAnsi="Times New Roman" w:cs="Times New Roman"/>
+                <w:sz w:val="26"/>
+                <w:szCs w:val="26"/>
+              </w:rPr>
+            </w:pPr>
+            <w:r>
+              <w:rPr>
+                <w:rFonts w:ascii="Times New Roman" w:eastAsia="Times New Roman" w:hAnsi="Times New Roman" w:cs="Times New Roman"/>
+                <w:sz w:val="26"/>
+                <w:szCs w:val="26"/>
+              </w:rPr>
+              <w:t>Thông tin khách hàng không còn trong hệ thống</w:t>
+            </w:r>
+          </w:p>
+          <w:p>
+            <w:pPr>
+              <w:pStyle w:val="ListParagraph"/>
+              <w:numPr>
+                <w:ilvl w:val="0"/>
+                <w:numId w:val="49"/>
+              </w:numPr>
+              <w:spacing w:after="120"/>
+              <w:rPr>
+                <w:rFonts w:ascii="Times New Roman" w:eastAsia="Times New Roman" w:hAnsi="Times New Roman" w:cs="Times New Roman"/>
+                <w:sz w:val="26"/>
+                <w:szCs w:val="26"/>
+              </w:rPr>
+            </w:pPr>
+            <w:r>
+              <w:rPr>
+                <w:rFonts w:ascii="Times New Roman" w:eastAsia="Times New Roman" w:hAnsi="Times New Roman" w:cs="Times New Roman"/>
+                <w:sz w:val="26"/>
+                <w:szCs w:val="26"/>
+              </w:rPr>
+              <w:t>Thông báo xóa khách hàng thành công</w:t>
             </w:r>
           </w:p>
         </w:tc>
@@ -21587,23 +22419,396 @@
           <w:tcPr>
             <w:tcW w:w="7653" w:type="dxa"/>
           </w:tcPr>
-          <w:p>
-            <w:pPr>
-              <w:spacing w:after="120"/>
-              <w:rPr>
-                <w:rFonts w:ascii="Times New Roman" w:eastAsia="Times New Roman" w:hAnsi="Times New Roman" w:cs="Times New Roman"/>
-                <w:sz w:val="26"/>
-                <w:szCs w:val="26"/>
-              </w:rPr>
-            </w:pPr>
-            <w:r>
-              <w:rPr>
-                <w:rFonts w:ascii="Times New Roman" w:eastAsia="Times New Roman" w:hAnsi="Times New Roman" w:cs="Times New Roman"/>
-                <w:sz w:val="26"/>
-                <w:szCs w:val="26"/>
-              </w:rPr>
-              <w:t>&lt;Các luồng sự kiện chính, thành công của Use case theo trình tự thời gian&gt;</w:t>
-            </w:r>
+          <w:tbl>
+            <w:tblPr>
+              <w:tblStyle w:val="TableGrid"/>
+              <w:tblW w:w="0" w:type="auto"/>
+              <w:tblLayout w:type="fixed"/>
+              <w:tblLook w:val="04A0" w:firstRow="1" w:lastRow="0" w:firstColumn="1" w:lastColumn="0" w:noHBand="0" w:noVBand="1"/>
+            </w:tblPr>
+            <w:tblGrid>
+              <w:gridCol w:w="793"/>
+              <w:gridCol w:w="2520"/>
+              <w:gridCol w:w="4095"/>
+            </w:tblGrid>
+            <w:tr>
+              <w:tc>
+                <w:tcPr>
+                  <w:tcW w:w="793" w:type="dxa"/>
+                </w:tcPr>
+                <w:p>
+                  <w:pPr>
+                    <w:pBdr>
+                      <w:top w:val="none" w:sz="0" w:space="0" w:color="auto"/>
+                      <w:left w:val="none" w:sz="0" w:space="0" w:color="auto"/>
+                      <w:bottom w:val="none" w:sz="0" w:space="0" w:color="auto"/>
+                      <w:right w:val="none" w:sz="0" w:space="0" w:color="auto"/>
+                      <w:between w:val="none" w:sz="0" w:space="0" w:color="auto"/>
+                    </w:pBdr>
+                    <w:spacing w:after="120"/>
+                    <w:rPr>
+                      <w:rFonts w:ascii="Times New Roman" w:eastAsia="Times New Roman" w:hAnsi="Times New Roman" w:cs="Times New Roman"/>
+                      <w:sz w:val="26"/>
+                      <w:szCs w:val="26"/>
+                    </w:rPr>
+                  </w:pPr>
+                  <w:r>
+                    <w:rPr>
+                      <w:rFonts w:ascii="Times New Roman" w:eastAsia="Times New Roman" w:hAnsi="Times New Roman" w:cs="Times New Roman"/>
+                      <w:sz w:val="26"/>
+                      <w:szCs w:val="26"/>
+                    </w:rPr>
+                    <w:t>STT</w:t>
+                  </w:r>
+                </w:p>
+              </w:tc>
+              <w:tc>
+                <w:tcPr>
+                  <w:tcW w:w="2520" w:type="dxa"/>
+                </w:tcPr>
+                <w:p>
+                  <w:pPr>
+                    <w:pBdr>
+                      <w:top w:val="none" w:sz="0" w:space="0" w:color="auto"/>
+                      <w:left w:val="none" w:sz="0" w:space="0" w:color="auto"/>
+                      <w:bottom w:val="none" w:sz="0" w:space="0" w:color="auto"/>
+                      <w:right w:val="none" w:sz="0" w:space="0" w:color="auto"/>
+                      <w:between w:val="none" w:sz="0" w:space="0" w:color="auto"/>
+                    </w:pBdr>
+                    <w:spacing w:after="120"/>
+                    <w:rPr>
+                      <w:rFonts w:ascii="Times New Roman" w:eastAsia="Times New Roman" w:hAnsi="Times New Roman" w:cs="Times New Roman"/>
+                      <w:sz w:val="26"/>
+                      <w:szCs w:val="26"/>
+                    </w:rPr>
+                  </w:pPr>
+                  <w:r>
+                    <w:rPr>
+                      <w:rFonts w:ascii="Times New Roman" w:eastAsia="Times New Roman" w:hAnsi="Times New Roman" w:cs="Times New Roman"/>
+                      <w:sz w:val="26"/>
+                      <w:szCs w:val="26"/>
+                    </w:rPr>
+                    <w:t>Hành động</w:t>
+                  </w:r>
+                </w:p>
+              </w:tc>
+              <w:tc>
+                <w:tcPr>
+                  <w:tcW w:w="4095" w:type="dxa"/>
+                </w:tcPr>
+                <w:p>
+                  <w:pPr>
+                    <w:pBdr>
+                      <w:top w:val="none" w:sz="0" w:space="0" w:color="auto"/>
+                      <w:left w:val="none" w:sz="0" w:space="0" w:color="auto"/>
+                      <w:bottom w:val="none" w:sz="0" w:space="0" w:color="auto"/>
+                      <w:right w:val="none" w:sz="0" w:space="0" w:color="auto"/>
+                      <w:between w:val="none" w:sz="0" w:space="0" w:color="auto"/>
+                    </w:pBdr>
+                    <w:spacing w:after="120"/>
+                    <w:rPr>
+                      <w:rFonts w:ascii="Times New Roman" w:eastAsia="Times New Roman" w:hAnsi="Times New Roman" w:cs="Times New Roman"/>
+                      <w:sz w:val="26"/>
+                      <w:szCs w:val="26"/>
+                    </w:rPr>
+                  </w:pPr>
+                  <w:r>
+                    <w:rPr>
+                      <w:rFonts w:ascii="Times New Roman" w:eastAsia="Times New Roman" w:hAnsi="Times New Roman" w:cs="Times New Roman"/>
+                      <w:sz w:val="26"/>
+                      <w:szCs w:val="26"/>
+                    </w:rPr>
+                    <w:t>Kết quả</w:t>
+                  </w:r>
+                </w:p>
+              </w:tc>
+            </w:tr>
+            <w:tr>
+              <w:tc>
+                <w:tcPr>
+                  <w:tcW w:w="793" w:type="dxa"/>
+                </w:tcPr>
+                <w:p>
+                  <w:pPr>
+                    <w:pBdr>
+                      <w:top w:val="none" w:sz="0" w:space="0" w:color="auto"/>
+                      <w:left w:val="none" w:sz="0" w:space="0" w:color="auto"/>
+                      <w:bottom w:val="none" w:sz="0" w:space="0" w:color="auto"/>
+                      <w:right w:val="none" w:sz="0" w:space="0" w:color="auto"/>
+                      <w:between w:val="none" w:sz="0" w:space="0" w:color="auto"/>
+                    </w:pBdr>
+                    <w:spacing w:after="120"/>
+                    <w:rPr>
+                      <w:rFonts w:ascii="Times New Roman" w:eastAsia="Times New Roman" w:hAnsi="Times New Roman" w:cs="Times New Roman"/>
+                      <w:sz w:val="26"/>
+                      <w:szCs w:val="26"/>
+                    </w:rPr>
+                  </w:pPr>
+                  <w:r>
+                    <w:rPr>
+                      <w:rFonts w:ascii="Times New Roman" w:eastAsia="Times New Roman" w:hAnsi="Times New Roman" w:cs="Times New Roman"/>
+                      <w:sz w:val="26"/>
+                      <w:szCs w:val="26"/>
+                    </w:rPr>
+                    <w:t>1</w:t>
+                  </w:r>
+                </w:p>
+              </w:tc>
+              <w:tc>
+                <w:tcPr>
+                  <w:tcW w:w="2520" w:type="dxa"/>
+                </w:tcPr>
+                <w:p>
+                  <w:pPr>
+                    <w:pBdr>
+                      <w:top w:val="none" w:sz="0" w:space="0" w:color="auto"/>
+                      <w:left w:val="none" w:sz="0" w:space="0" w:color="auto"/>
+                      <w:bottom w:val="none" w:sz="0" w:space="0" w:color="auto"/>
+                      <w:right w:val="none" w:sz="0" w:space="0" w:color="auto"/>
+                      <w:between w:val="none" w:sz="0" w:space="0" w:color="auto"/>
+                    </w:pBdr>
+                    <w:spacing w:after="120"/>
+                    <w:rPr>
+                      <w:rFonts w:ascii="Times New Roman" w:eastAsia="Times New Roman" w:hAnsi="Times New Roman" w:cs="Times New Roman"/>
+                      <w:sz w:val="26"/>
+                      <w:szCs w:val="26"/>
+                    </w:rPr>
+                  </w:pPr>
+                  <w:r>
+                    <w:rPr>
+                      <w:rFonts w:ascii="Times New Roman" w:eastAsia="Times New Roman" w:hAnsi="Times New Roman" w:cs="Times New Roman"/>
+                      <w:sz w:val="26"/>
+                      <w:szCs w:val="26"/>
+                    </w:rPr>
+                    <w:t>Chọn khách hàng cần xóa</w:t>
+                  </w:r>
+                </w:p>
+              </w:tc>
+              <w:tc>
+                <w:tcPr>
+                  <w:tcW w:w="4095" w:type="dxa"/>
+                </w:tcPr>
+                <w:p>
+                  <w:pPr>
+                    <w:pBdr>
+                      <w:top w:val="none" w:sz="0" w:space="0" w:color="auto"/>
+                      <w:left w:val="none" w:sz="0" w:space="0" w:color="auto"/>
+                      <w:bottom w:val="none" w:sz="0" w:space="0" w:color="auto"/>
+                      <w:right w:val="none" w:sz="0" w:space="0" w:color="auto"/>
+                      <w:between w:val="none" w:sz="0" w:space="0" w:color="auto"/>
+                    </w:pBdr>
+                    <w:spacing w:after="120"/>
+                    <w:rPr>
+                      <w:rFonts w:ascii="Times New Roman" w:eastAsia="Times New Roman" w:hAnsi="Times New Roman" w:cs="Times New Roman"/>
+                      <w:sz w:val="26"/>
+                      <w:szCs w:val="26"/>
+                    </w:rPr>
+                  </w:pPr>
+                  <w:r>
+                    <w:rPr>
+                      <w:rFonts w:ascii="Times New Roman" w:eastAsia="Times New Roman" w:hAnsi="Times New Roman" w:cs="Times New Roman"/>
+                      <w:sz w:val="26"/>
+                      <w:szCs w:val="26"/>
+                    </w:rPr>
+                    <w:t>Khách hàng được chọn được tô màu xanh</w:t>
+                  </w:r>
+                </w:p>
+              </w:tc>
+            </w:tr>
+            <w:tr>
+              <w:tc>
+                <w:tcPr>
+                  <w:tcW w:w="793" w:type="dxa"/>
+                </w:tcPr>
+                <w:p>
+                  <w:pPr>
+                    <w:pBdr>
+                      <w:top w:val="none" w:sz="0" w:space="0" w:color="auto"/>
+                      <w:left w:val="none" w:sz="0" w:space="0" w:color="auto"/>
+                      <w:bottom w:val="none" w:sz="0" w:space="0" w:color="auto"/>
+                      <w:right w:val="none" w:sz="0" w:space="0" w:color="auto"/>
+                      <w:between w:val="none" w:sz="0" w:space="0" w:color="auto"/>
+                    </w:pBdr>
+                    <w:spacing w:after="120"/>
+                    <w:rPr>
+                      <w:rFonts w:ascii="Times New Roman" w:eastAsia="Times New Roman" w:hAnsi="Times New Roman" w:cs="Times New Roman"/>
+                      <w:sz w:val="26"/>
+                      <w:szCs w:val="26"/>
+                    </w:rPr>
+                  </w:pPr>
+                  <w:r>
+                    <w:rPr>
+                      <w:rFonts w:ascii="Times New Roman" w:eastAsia="Times New Roman" w:hAnsi="Times New Roman" w:cs="Times New Roman"/>
+                      <w:sz w:val="26"/>
+                      <w:szCs w:val="26"/>
+                    </w:rPr>
+                    <w:t>2</w:t>
+                  </w:r>
+                </w:p>
+              </w:tc>
+              <w:tc>
+                <w:tcPr>
+                  <w:tcW w:w="2520" w:type="dxa"/>
+                </w:tcPr>
+                <w:p>
+                  <w:pPr>
+                    <w:pBdr>
+                      <w:top w:val="none" w:sz="0" w:space="0" w:color="auto"/>
+                      <w:left w:val="none" w:sz="0" w:space="0" w:color="auto"/>
+                      <w:bottom w:val="none" w:sz="0" w:space="0" w:color="auto"/>
+                      <w:right w:val="none" w:sz="0" w:space="0" w:color="auto"/>
+                      <w:between w:val="none" w:sz="0" w:space="0" w:color="auto"/>
+                    </w:pBdr>
+                    <w:spacing w:after="120"/>
+                    <w:rPr>
+                      <w:rFonts w:ascii="Times New Roman" w:eastAsia="Times New Roman" w:hAnsi="Times New Roman" w:cs="Times New Roman"/>
+                      <w:sz w:val="26"/>
+                      <w:szCs w:val="26"/>
+                    </w:rPr>
+                  </w:pPr>
+                  <w:r>
+                    <w:rPr>
+                      <w:rFonts w:ascii="Times New Roman" w:eastAsia="Times New Roman" w:hAnsi="Times New Roman" w:cs="Times New Roman"/>
+                      <w:sz w:val="26"/>
+                      <w:szCs w:val="26"/>
+                    </w:rPr>
+                    <w:t>Chọn nút “Xóa khách hàng”</w:t>
+                  </w:r>
+                </w:p>
+              </w:tc>
+              <w:tc>
+                <w:tcPr>
+                  <w:tcW w:w="4095" w:type="dxa"/>
+                </w:tcPr>
+                <w:p>
+                  <w:pPr>
+                    <w:pBdr>
+                      <w:top w:val="none" w:sz="0" w:space="0" w:color="auto"/>
+                      <w:left w:val="none" w:sz="0" w:space="0" w:color="auto"/>
+                      <w:bottom w:val="none" w:sz="0" w:space="0" w:color="auto"/>
+                      <w:right w:val="none" w:sz="0" w:space="0" w:color="auto"/>
+                      <w:between w:val="none" w:sz="0" w:space="0" w:color="auto"/>
+                    </w:pBdr>
+                    <w:spacing w:after="120"/>
+                    <w:rPr>
+                      <w:rFonts w:ascii="Times New Roman" w:eastAsia="Times New Roman" w:hAnsi="Times New Roman" w:cs="Times New Roman"/>
+                      <w:sz w:val="26"/>
+                      <w:szCs w:val="26"/>
+                    </w:rPr>
+                  </w:pPr>
+                  <w:r>
+                    <w:rPr>
+                      <w:rFonts w:ascii="Times New Roman" w:eastAsia="Times New Roman" w:hAnsi="Times New Roman" w:cs="Times New Roman"/>
+                      <w:sz w:val="26"/>
+                      <w:szCs w:val="26"/>
+                    </w:rPr>
+                    <w:t>Dialog “Xóa khách hàng” hiển thị kèm với thông tin khách hàng tương ứng</w:t>
+                  </w:r>
+                </w:p>
+              </w:tc>
+            </w:tr>
+            <w:tr>
+              <w:tc>
+                <w:tcPr>
+                  <w:tcW w:w="793" w:type="dxa"/>
+                </w:tcPr>
+                <w:p>
+                  <w:pPr>
+                    <w:pBdr>
+                      <w:top w:val="none" w:sz="0" w:space="0" w:color="auto"/>
+                      <w:left w:val="none" w:sz="0" w:space="0" w:color="auto"/>
+                      <w:bottom w:val="none" w:sz="0" w:space="0" w:color="auto"/>
+                      <w:right w:val="none" w:sz="0" w:space="0" w:color="auto"/>
+                      <w:between w:val="none" w:sz="0" w:space="0" w:color="auto"/>
+                    </w:pBdr>
+                    <w:spacing w:after="120"/>
+                    <w:rPr>
+                      <w:rFonts w:ascii="Times New Roman" w:eastAsia="Times New Roman" w:hAnsi="Times New Roman" w:cs="Times New Roman"/>
+                      <w:sz w:val="26"/>
+                      <w:szCs w:val="26"/>
+                    </w:rPr>
+                  </w:pPr>
+                  <w:r>
+                    <w:rPr>
+                      <w:rFonts w:ascii="Times New Roman" w:eastAsia="Times New Roman" w:hAnsi="Times New Roman" w:cs="Times New Roman"/>
+                      <w:sz w:val="26"/>
+                      <w:szCs w:val="26"/>
+                    </w:rPr>
+                    <w:t>3</w:t>
+                  </w:r>
+                </w:p>
+              </w:tc>
+              <w:tc>
+                <w:tcPr>
+                  <w:tcW w:w="2520" w:type="dxa"/>
+                </w:tcPr>
+                <w:p>
+                  <w:pPr>
+                    <w:pBdr>
+                      <w:top w:val="none" w:sz="0" w:space="0" w:color="auto"/>
+                      <w:left w:val="none" w:sz="0" w:space="0" w:color="auto"/>
+                      <w:bottom w:val="none" w:sz="0" w:space="0" w:color="auto"/>
+                      <w:right w:val="none" w:sz="0" w:space="0" w:color="auto"/>
+                      <w:between w:val="none" w:sz="0" w:space="0" w:color="auto"/>
+                    </w:pBdr>
+                    <w:spacing w:after="120"/>
+                    <w:rPr>
+                      <w:rFonts w:ascii="Times New Roman" w:eastAsia="Times New Roman" w:hAnsi="Times New Roman" w:cs="Times New Roman"/>
+                      <w:sz w:val="26"/>
+                      <w:szCs w:val="26"/>
+                    </w:rPr>
+                  </w:pPr>
+                  <w:r>
+                    <w:rPr>
+                      <w:rFonts w:ascii="Times New Roman" w:eastAsia="Times New Roman" w:hAnsi="Times New Roman" w:cs="Times New Roman"/>
+                      <w:sz w:val="26"/>
+                      <w:szCs w:val="26"/>
+                    </w:rPr>
+                    <w:t>Chọn nút “Xóa khách hàng”</w:t>
+                  </w:r>
+                </w:p>
+              </w:tc>
+              <w:tc>
+                <w:tcPr>
+                  <w:tcW w:w="4095" w:type="dxa"/>
+                </w:tcPr>
+                <w:p>
+                  <w:pPr>
+                    <w:pBdr>
+                      <w:top w:val="none" w:sz="0" w:space="0" w:color="auto"/>
+                      <w:left w:val="none" w:sz="0" w:space="0" w:color="auto"/>
+                      <w:bottom w:val="none" w:sz="0" w:space="0" w:color="auto"/>
+                      <w:right w:val="none" w:sz="0" w:space="0" w:color="auto"/>
+                      <w:between w:val="none" w:sz="0" w:space="0" w:color="auto"/>
+                    </w:pBdr>
+                    <w:spacing w:after="120"/>
+                    <w:rPr>
+                      <w:rFonts w:ascii="Times New Roman" w:eastAsia="Times New Roman" w:hAnsi="Times New Roman" w:cs="Times New Roman"/>
+                      <w:sz w:val="26"/>
+                      <w:szCs w:val="26"/>
+                    </w:rPr>
+                  </w:pPr>
+                  <w:r>
+                    <w:rPr>
+                      <w:rFonts w:ascii="Times New Roman" w:eastAsia="Times New Roman" w:hAnsi="Times New Roman" w:cs="Times New Roman"/>
+                      <w:sz w:val="26"/>
+                      <w:szCs w:val="26"/>
+                    </w:rPr>
+                    <w:t>Thông báo xóa khách hàng thành công khi kiểm tra thông tin khách hàng hợp lệ</w:t>
+                  </w:r>
+                </w:p>
+              </w:tc>
+            </w:tr>
+          </w:tbl>
+          <w:p>
+            <w:pPr>
+              <w:spacing w:after="120"/>
+              <w:rPr>
+                <w:rFonts w:ascii="Times New Roman" w:eastAsia="Times New Roman" w:hAnsi="Times New Roman" w:cs="Times New Roman"/>
+                <w:sz w:val="26"/>
+                <w:szCs w:val="26"/>
+              </w:rPr>
+            </w:pPr>
           </w:p>
         </w:tc>
       </w:tr>
@@ -21640,23 +22845,214 @@
           <w:tcPr>
             <w:tcW w:w="7653" w:type="dxa"/>
           </w:tcPr>
-          <w:p>
-            <w:pPr>
-              <w:spacing w:after="120"/>
-              <w:rPr>
-                <w:rFonts w:ascii="Times New Roman" w:eastAsia="Times New Roman" w:hAnsi="Times New Roman" w:cs="Times New Roman"/>
-                <w:sz w:val="26"/>
-                <w:szCs w:val="26"/>
-              </w:rPr>
-            </w:pPr>
-            <w:r>
-              <w:rPr>
-                <w:rFonts w:ascii="Times New Roman" w:eastAsia="Times New Roman" w:hAnsi="Times New Roman" w:cs="Times New Roman"/>
-                <w:sz w:val="26"/>
-                <w:szCs w:val="26"/>
-              </w:rPr>
-              <w:t>&lt;Các luồng sự kiện ngoại lệ, không thành công của Use case theo trình tự thời gian&gt;</w:t>
-            </w:r>
+          <w:tbl>
+            <w:tblPr>
+              <w:tblStyle w:val="TableGrid"/>
+              <w:tblW w:w="0" w:type="auto"/>
+              <w:tblLayout w:type="fixed"/>
+              <w:tblLook w:val="04A0" w:firstRow="1" w:lastRow="0" w:firstColumn="1" w:lastColumn="0" w:noHBand="0" w:noVBand="1"/>
+            </w:tblPr>
+            <w:tblGrid>
+              <w:gridCol w:w="793"/>
+              <w:gridCol w:w="2430"/>
+              <w:gridCol w:w="4185"/>
+            </w:tblGrid>
+            <w:tr>
+              <w:tc>
+                <w:tcPr>
+                  <w:tcW w:w="793" w:type="dxa"/>
+                </w:tcPr>
+                <w:p>
+                  <w:pPr>
+                    <w:pBdr>
+                      <w:top w:val="none" w:sz="0" w:space="0" w:color="auto"/>
+                      <w:left w:val="none" w:sz="0" w:space="0" w:color="auto"/>
+                      <w:bottom w:val="none" w:sz="0" w:space="0" w:color="auto"/>
+                      <w:right w:val="none" w:sz="0" w:space="0" w:color="auto"/>
+                      <w:between w:val="none" w:sz="0" w:space="0" w:color="auto"/>
+                    </w:pBdr>
+                    <w:spacing w:after="120"/>
+                    <w:rPr>
+                      <w:rFonts w:ascii="Times New Roman" w:eastAsia="Times New Roman" w:hAnsi="Times New Roman" w:cs="Times New Roman"/>
+                      <w:sz w:val="26"/>
+                      <w:szCs w:val="26"/>
+                    </w:rPr>
+                  </w:pPr>
+                  <w:r>
+                    <w:rPr>
+                      <w:rFonts w:ascii="Times New Roman" w:eastAsia="Times New Roman" w:hAnsi="Times New Roman" w:cs="Times New Roman"/>
+                      <w:sz w:val="26"/>
+                      <w:szCs w:val="26"/>
+                    </w:rPr>
+                    <w:t>STT</w:t>
+                  </w:r>
+                </w:p>
+              </w:tc>
+              <w:tc>
+                <w:tcPr>
+                  <w:tcW w:w="2430" w:type="dxa"/>
+                </w:tcPr>
+                <w:p>
+                  <w:pPr>
+                    <w:pBdr>
+                      <w:top w:val="none" w:sz="0" w:space="0" w:color="auto"/>
+                      <w:left w:val="none" w:sz="0" w:space="0" w:color="auto"/>
+                      <w:bottom w:val="none" w:sz="0" w:space="0" w:color="auto"/>
+                      <w:right w:val="none" w:sz="0" w:space="0" w:color="auto"/>
+                      <w:between w:val="none" w:sz="0" w:space="0" w:color="auto"/>
+                    </w:pBdr>
+                    <w:spacing w:after="120"/>
+                    <w:rPr>
+                      <w:rFonts w:ascii="Times New Roman" w:eastAsia="Times New Roman" w:hAnsi="Times New Roman" w:cs="Times New Roman"/>
+                      <w:sz w:val="26"/>
+                      <w:szCs w:val="26"/>
+                    </w:rPr>
+                  </w:pPr>
+                  <w:r>
+                    <w:rPr>
+                      <w:rFonts w:ascii="Times New Roman" w:eastAsia="Times New Roman" w:hAnsi="Times New Roman" w:cs="Times New Roman"/>
+                      <w:sz w:val="26"/>
+                      <w:szCs w:val="26"/>
+                    </w:rPr>
+                    <w:t>Hành động</w:t>
+                  </w:r>
+                </w:p>
+              </w:tc>
+              <w:tc>
+                <w:tcPr>
+                  <w:tcW w:w="4185" w:type="dxa"/>
+                </w:tcPr>
+                <w:p>
+                  <w:pPr>
+                    <w:pBdr>
+                      <w:top w:val="none" w:sz="0" w:space="0" w:color="auto"/>
+                      <w:left w:val="none" w:sz="0" w:space="0" w:color="auto"/>
+                      <w:bottom w:val="none" w:sz="0" w:space="0" w:color="auto"/>
+                      <w:right w:val="none" w:sz="0" w:space="0" w:color="auto"/>
+                      <w:between w:val="none" w:sz="0" w:space="0" w:color="auto"/>
+                    </w:pBdr>
+                    <w:spacing w:after="120"/>
+                    <w:rPr>
+                      <w:rFonts w:ascii="Times New Roman" w:eastAsia="Times New Roman" w:hAnsi="Times New Roman" w:cs="Times New Roman"/>
+                      <w:sz w:val="26"/>
+                      <w:szCs w:val="26"/>
+                    </w:rPr>
+                  </w:pPr>
+                  <w:r>
+                    <w:rPr>
+                      <w:rFonts w:ascii="Times New Roman" w:eastAsia="Times New Roman" w:hAnsi="Times New Roman" w:cs="Times New Roman"/>
+                      <w:sz w:val="26"/>
+                      <w:szCs w:val="26"/>
+                    </w:rPr>
+                    <w:t>Kết quả</w:t>
+                  </w:r>
+                </w:p>
+              </w:tc>
+            </w:tr>
+            <w:tr>
+              <w:tc>
+                <w:tcPr>
+                  <w:tcW w:w="793" w:type="dxa"/>
+                </w:tcPr>
+                <w:p>
+                  <w:pPr>
+                    <w:pBdr>
+                      <w:top w:val="none" w:sz="0" w:space="0" w:color="auto"/>
+                      <w:left w:val="none" w:sz="0" w:space="0" w:color="auto"/>
+                      <w:bottom w:val="none" w:sz="0" w:space="0" w:color="auto"/>
+                      <w:right w:val="none" w:sz="0" w:space="0" w:color="auto"/>
+                      <w:between w:val="none" w:sz="0" w:space="0" w:color="auto"/>
+                    </w:pBdr>
+                    <w:spacing w:after="120"/>
+                    <w:rPr>
+                      <w:rFonts w:ascii="Times New Roman" w:eastAsia="Times New Roman" w:hAnsi="Times New Roman" w:cs="Times New Roman"/>
+                      <w:sz w:val="26"/>
+                      <w:szCs w:val="26"/>
+                    </w:rPr>
+                  </w:pPr>
+                  <w:r>
+                    <w:rPr>
+                      <w:rFonts w:ascii="Times New Roman" w:eastAsia="Times New Roman" w:hAnsi="Times New Roman" w:cs="Times New Roman"/>
+                      <w:sz w:val="26"/>
+                      <w:szCs w:val="26"/>
+                    </w:rPr>
+                    <w:t>3.1</w:t>
+                  </w:r>
+                </w:p>
+              </w:tc>
+              <w:tc>
+                <w:tcPr>
+                  <w:tcW w:w="2430" w:type="dxa"/>
+                </w:tcPr>
+                <w:p>
+                  <w:pPr>
+                    <w:pBdr>
+                      <w:top w:val="none" w:sz="0" w:space="0" w:color="auto"/>
+                      <w:left w:val="none" w:sz="0" w:space="0" w:color="auto"/>
+                      <w:bottom w:val="none" w:sz="0" w:space="0" w:color="auto"/>
+                      <w:right w:val="none" w:sz="0" w:space="0" w:color="auto"/>
+                      <w:between w:val="none" w:sz="0" w:space="0" w:color="auto"/>
+                    </w:pBdr>
+                    <w:spacing w:after="120"/>
+                    <w:rPr>
+                      <w:rFonts w:ascii="Times New Roman" w:eastAsia="Times New Roman" w:hAnsi="Times New Roman" w:cs="Times New Roman"/>
+                      <w:sz w:val="26"/>
+                      <w:szCs w:val="26"/>
+                    </w:rPr>
+                  </w:pPr>
+                  <w:r>
+                    <w:rPr>
+                      <w:rFonts w:ascii="Times New Roman" w:eastAsia="Times New Roman" w:hAnsi="Times New Roman" w:cs="Times New Roman"/>
+                      <w:sz w:val="26"/>
+                      <w:szCs w:val="26"/>
+                    </w:rPr>
+                    <w:t>Chọn nút “Xóa khách hàng”</w:t>
+                  </w:r>
+                </w:p>
+              </w:tc>
+              <w:tc>
+                <w:tcPr>
+                  <w:tcW w:w="4185" w:type="dxa"/>
+                </w:tcPr>
+                <w:p>
+                  <w:pPr>
+                    <w:pBdr>
+                      <w:top w:val="none" w:sz="0" w:space="0" w:color="auto"/>
+                      <w:left w:val="none" w:sz="0" w:space="0" w:color="auto"/>
+                      <w:bottom w:val="none" w:sz="0" w:space="0" w:color="auto"/>
+                      <w:right w:val="none" w:sz="0" w:space="0" w:color="auto"/>
+                      <w:between w:val="none" w:sz="0" w:space="0" w:color="auto"/>
+                    </w:pBdr>
+                    <w:spacing w:after="120"/>
+                    <w:rPr>
+                      <w:rFonts w:ascii="Times New Roman" w:eastAsia="Times New Roman" w:hAnsi="Times New Roman" w:cs="Times New Roman"/>
+                      <w:sz w:val="26"/>
+                      <w:szCs w:val="26"/>
+                    </w:rPr>
+                  </w:pPr>
+                  <w:r>
+                    <w:rPr>
+                      <w:rFonts w:ascii="Times New Roman" w:eastAsia="Times New Roman" w:hAnsi="Times New Roman" w:cs="Times New Roman"/>
+                      <w:sz w:val="26"/>
+                      <w:szCs w:val="26"/>
+                    </w:rPr>
+                    <w:t>Thông báo không thể xóa khách hàng khi kiểm tra thông tin khách hàng không hợp lệ (đang mượn đĩa hoặc đang nợ phí trả trễ)</w:t>
+                  </w:r>
+                  <w:bookmarkStart w:id="34" w:name="_GoBack"/>
+                  <w:bookmarkEnd w:id="34"/>
+                </w:p>
+              </w:tc>
+            </w:tr>
+          </w:tbl>
+          <w:p>
+            <w:pPr>
+              <w:spacing w:after="120"/>
+              <w:rPr>
+                <w:rFonts w:ascii="Times New Roman" w:eastAsia="Times New Roman" w:hAnsi="Times New Roman" w:cs="Times New Roman"/>
+                <w:sz w:val="26"/>
+                <w:szCs w:val="26"/>
+              </w:rPr>
+            </w:pPr>
           </w:p>
         </w:tc>
       </w:tr>
@@ -43013,7 +44409,7 @@
         <w:sz w:val="26"/>
         <w:szCs w:val="26"/>
       </w:rPr>
-      <w:t>23</w:t>
+      <w:t>27</w:t>
     </w:r>
     <w:r>
       <w:rPr>
@@ -43076,7 +44472,7 @@
         </mc:Choice>
         <mc:Fallback>
           <w:pict>
-            <v:shapetype w14:anchorId="0BEB491F" id="_x0000_t32" coordsize="21600,21600" o:spt="32" o:oned="t" path="m,l21600,21600e" filled="f">
+            <v:shapetype w14:anchorId="10EEFD26" id="_x0000_t32" coordsize="21600,21600" o:spt="32" o:oned="t" path="m,l21600,21600e" filled="f">
               <v:path arrowok="t" fillok="f" o:connecttype="none"/>
               <o:lock v:ext="edit" shapetype="t"/>
             </v:shapetype>
@@ -43654,6 +45050,95 @@
     </w:lvl>
   </w:abstractNum>
   <w:abstractNum w:abstractNumId="5" w15:restartNumberingAfterBreak="0">
+    <w:nsid w:val="15F16A3B"/>
+    <w:multiLevelType w:val="hybridMultilevel"/>
+    <w:tmpl w:val="652E2CB6"/>
+    <w:lvl w:ilvl="0" w:tplc="0409000F">
+      <w:start w:val="1"/>
+      <w:numFmt w:val="decimal"/>
+      <w:lvlText w:val="%1."/>
+      <w:lvlJc w:val="left"/>
+      <w:pPr>
+        <w:ind w:left="720" w:hanging="360"/>
+      </w:pPr>
+      <w:rPr>
+        <w:rFonts w:hint="default"/>
+      </w:rPr>
+    </w:lvl>
+    <w:lvl w:ilvl="1" w:tplc="04090019" w:tentative="1">
+      <w:start w:val="1"/>
+      <w:numFmt w:val="lowerLetter"/>
+      <w:lvlText w:val="%2."/>
+      <w:lvlJc w:val="left"/>
+      <w:pPr>
+        <w:ind w:left="1440" w:hanging="360"/>
+      </w:pPr>
+    </w:lvl>
+    <w:lvl w:ilvl="2" w:tplc="0409001B" w:tentative="1">
+      <w:start w:val="1"/>
+      <w:numFmt w:val="lowerRoman"/>
+      <w:lvlText w:val="%3."/>
+      <w:lvlJc w:val="right"/>
+      <w:pPr>
+        <w:ind w:left="2160" w:hanging="180"/>
+      </w:pPr>
+    </w:lvl>
+    <w:lvl w:ilvl="3" w:tplc="0409000F" w:tentative="1">
+      <w:start w:val="1"/>
+      <w:numFmt w:val="decimal"/>
+      <w:lvlText w:val="%4."/>
+      <w:lvlJc w:val="left"/>
+      <w:pPr>
+        <w:ind w:left="2880" w:hanging="360"/>
+      </w:pPr>
+    </w:lvl>
+    <w:lvl w:ilvl="4" w:tplc="04090019" w:tentative="1">
+      <w:start w:val="1"/>
+      <w:numFmt w:val="lowerLetter"/>
+      <w:lvlText w:val="%5."/>
+      <w:lvlJc w:val="left"/>
+      <w:pPr>
+        <w:ind w:left="3600" w:hanging="360"/>
+      </w:pPr>
+    </w:lvl>
+    <w:lvl w:ilvl="5" w:tplc="0409001B" w:tentative="1">
+      <w:start w:val="1"/>
+      <w:numFmt w:val="lowerRoman"/>
+      <w:lvlText w:val="%6."/>
+      <w:lvlJc w:val="right"/>
+      <w:pPr>
+        <w:ind w:left="4320" w:hanging="180"/>
+      </w:pPr>
+    </w:lvl>
+    <w:lvl w:ilvl="6" w:tplc="0409000F" w:tentative="1">
+      <w:start w:val="1"/>
+      <w:numFmt w:val="decimal"/>
+      <w:lvlText w:val="%7."/>
+      <w:lvlJc w:val="left"/>
+      <w:pPr>
+        <w:ind w:left="5040" w:hanging="360"/>
+      </w:pPr>
+    </w:lvl>
+    <w:lvl w:ilvl="7" w:tplc="04090019" w:tentative="1">
+      <w:start w:val="1"/>
+      <w:numFmt w:val="lowerLetter"/>
+      <w:lvlText w:val="%8."/>
+      <w:lvlJc w:val="left"/>
+      <w:pPr>
+        <w:ind w:left="5760" w:hanging="360"/>
+      </w:pPr>
+    </w:lvl>
+    <w:lvl w:ilvl="8" w:tplc="0409001B" w:tentative="1">
+      <w:start w:val="1"/>
+      <w:numFmt w:val="lowerRoman"/>
+      <w:lvlText w:val="%9."/>
+      <w:lvlJc w:val="right"/>
+      <w:pPr>
+        <w:ind w:left="6480" w:hanging="180"/>
+      </w:pPr>
+    </w:lvl>
+  </w:abstractNum>
+  <w:abstractNum w:abstractNumId="6" w15:restartNumberingAfterBreak="0">
     <w:nsid w:val="1A5A32CD"/>
     <w:multiLevelType w:val="multilevel"/>
     <w:tmpl w:val="1D720E4C"/>
@@ -43766,7 +45251,7 @@
       </w:rPr>
     </w:lvl>
   </w:abstractNum>
-  <w:abstractNum w:abstractNumId="6" w15:restartNumberingAfterBreak="0">
+  <w:abstractNum w:abstractNumId="7" w15:restartNumberingAfterBreak="0">
     <w:nsid w:val="1C360AD0"/>
     <w:multiLevelType w:val="hybridMultilevel"/>
     <w:tmpl w:val="427A9AC6"/>
@@ -43855,7 +45340,7 @@
       </w:pPr>
     </w:lvl>
   </w:abstractNum>
-  <w:abstractNum w:abstractNumId="7" w15:restartNumberingAfterBreak="0">
+  <w:abstractNum w:abstractNumId="8" w15:restartNumberingAfterBreak="0">
     <w:nsid w:val="1D726284"/>
     <w:multiLevelType w:val="hybridMultilevel"/>
     <w:tmpl w:val="5F58427C"/>
@@ -43944,7 +45429,7 @@
       </w:pPr>
     </w:lvl>
   </w:abstractNum>
-  <w:abstractNum w:abstractNumId="8" w15:restartNumberingAfterBreak="0">
+  <w:abstractNum w:abstractNumId="9" w15:restartNumberingAfterBreak="0">
     <w:nsid w:val="22F83FB0"/>
     <w:multiLevelType w:val="multilevel"/>
     <w:tmpl w:val="027EEF5E"/>
@@ -44057,7 +45542,7 @@
       </w:rPr>
     </w:lvl>
   </w:abstractNum>
-  <w:abstractNum w:abstractNumId="9" w15:restartNumberingAfterBreak="0">
+  <w:abstractNum w:abstractNumId="10" w15:restartNumberingAfterBreak="0">
     <w:nsid w:val="2B701BAD"/>
     <w:multiLevelType w:val="hybridMultilevel"/>
     <w:tmpl w:val="14F433DE"/>
@@ -44146,7 +45631,7 @@
       </w:pPr>
     </w:lvl>
   </w:abstractNum>
-  <w:abstractNum w:abstractNumId="10" w15:restartNumberingAfterBreak="0">
+  <w:abstractNum w:abstractNumId="11" w15:restartNumberingAfterBreak="0">
     <w:nsid w:val="2C795F60"/>
     <w:multiLevelType w:val="hybridMultilevel"/>
     <w:tmpl w:val="87041DCA"/>
@@ -44259,7 +45744,7 @@
       </w:rPr>
     </w:lvl>
   </w:abstractNum>
-  <w:abstractNum w:abstractNumId="11" w15:restartNumberingAfterBreak="0">
+  <w:abstractNum w:abstractNumId="12" w15:restartNumberingAfterBreak="0">
     <w:nsid w:val="2C9928B2"/>
     <w:multiLevelType w:val="multilevel"/>
     <w:tmpl w:val="DC66B624"/>
@@ -44352,7 +45837,7 @@
       </w:pPr>
     </w:lvl>
   </w:abstractNum>
-  <w:abstractNum w:abstractNumId="12" w15:restartNumberingAfterBreak="0">
+  <w:abstractNum w:abstractNumId="13" w15:restartNumberingAfterBreak="0">
     <w:nsid w:val="2CBE2408"/>
     <w:multiLevelType w:val="multilevel"/>
     <w:tmpl w:val="05AC1284"/>
@@ -44465,7 +45950,7 @@
       </w:rPr>
     </w:lvl>
   </w:abstractNum>
-  <w:abstractNum w:abstractNumId="13" w15:restartNumberingAfterBreak="0">
+  <w:abstractNum w:abstractNumId="14" w15:restartNumberingAfterBreak="0">
     <w:nsid w:val="2E7A3E75"/>
     <w:multiLevelType w:val="hybridMultilevel"/>
     <w:tmpl w:val="C03C58F2"/>
@@ -44554,7 +46039,7 @@
       </w:pPr>
     </w:lvl>
   </w:abstractNum>
-  <w:abstractNum w:abstractNumId="14" w15:restartNumberingAfterBreak="0">
+  <w:abstractNum w:abstractNumId="15" w15:restartNumberingAfterBreak="0">
     <w:nsid w:val="32040E74"/>
     <w:multiLevelType w:val="hybridMultilevel"/>
     <w:tmpl w:val="C0200476"/>
@@ -44643,7 +46128,7 @@
       </w:pPr>
     </w:lvl>
   </w:abstractNum>
-  <w:abstractNum w:abstractNumId="15" w15:restartNumberingAfterBreak="0">
+  <w:abstractNum w:abstractNumId="16" w15:restartNumberingAfterBreak="0">
     <w:nsid w:val="33D40138"/>
     <w:multiLevelType w:val="hybridMultilevel"/>
     <w:tmpl w:val="C03C58F2"/>
@@ -44732,7 +46217,7 @@
       </w:pPr>
     </w:lvl>
   </w:abstractNum>
-  <w:abstractNum w:abstractNumId="16" w15:restartNumberingAfterBreak="0">
+  <w:abstractNum w:abstractNumId="17" w15:restartNumberingAfterBreak="0">
     <w:nsid w:val="35925B22"/>
     <w:multiLevelType w:val="hybridMultilevel"/>
     <w:tmpl w:val="77CC6D6A"/>
@@ -44821,7 +46306,7 @@
       </w:pPr>
     </w:lvl>
   </w:abstractNum>
-  <w:abstractNum w:abstractNumId="17" w15:restartNumberingAfterBreak="0">
+  <w:abstractNum w:abstractNumId="18" w15:restartNumberingAfterBreak="0">
     <w:nsid w:val="36161E6F"/>
     <w:multiLevelType w:val="hybridMultilevel"/>
     <w:tmpl w:val="C03C58F2"/>
@@ -44910,7 +46395,7 @@
       </w:pPr>
     </w:lvl>
   </w:abstractNum>
-  <w:abstractNum w:abstractNumId="18" w15:restartNumberingAfterBreak="0">
+  <w:abstractNum w:abstractNumId="19" w15:restartNumberingAfterBreak="0">
     <w:nsid w:val="416D2773"/>
     <w:multiLevelType w:val="hybridMultilevel"/>
     <w:tmpl w:val="C03C58F2"/>
@@ -44999,7 +46484,7 @@
       </w:pPr>
     </w:lvl>
   </w:abstractNum>
-  <w:abstractNum w:abstractNumId="19" w15:restartNumberingAfterBreak="0">
+  <w:abstractNum w:abstractNumId="20" w15:restartNumberingAfterBreak="0">
     <w:nsid w:val="42113765"/>
     <w:multiLevelType w:val="hybridMultilevel"/>
     <w:tmpl w:val="359E5DCC"/>
@@ -45088,7 +46573,7 @@
       </w:pPr>
     </w:lvl>
   </w:abstractNum>
-  <w:abstractNum w:abstractNumId="20" w15:restartNumberingAfterBreak="0">
+  <w:abstractNum w:abstractNumId="21" w15:restartNumberingAfterBreak="0">
     <w:nsid w:val="42A572A8"/>
     <w:multiLevelType w:val="multilevel"/>
     <w:tmpl w:val="E03E2C24"/>
@@ -45201,7 +46686,7 @@
       </w:rPr>
     </w:lvl>
   </w:abstractNum>
-  <w:abstractNum w:abstractNumId="21" w15:restartNumberingAfterBreak="0">
+  <w:abstractNum w:abstractNumId="22" w15:restartNumberingAfterBreak="0">
     <w:nsid w:val="445C4BEC"/>
     <w:multiLevelType w:val="multilevel"/>
     <w:tmpl w:val="C226A88C"/>
@@ -45314,7 +46799,7 @@
       </w:rPr>
     </w:lvl>
   </w:abstractNum>
-  <w:abstractNum w:abstractNumId="22" w15:restartNumberingAfterBreak="0">
+  <w:abstractNum w:abstractNumId="23" w15:restartNumberingAfterBreak="0">
     <w:nsid w:val="447509C6"/>
     <w:multiLevelType w:val="hybridMultilevel"/>
     <w:tmpl w:val="6AFA7CBC"/>
@@ -45403,7 +46888,7 @@
       </w:pPr>
     </w:lvl>
   </w:abstractNum>
-  <w:abstractNum w:abstractNumId="23" w15:restartNumberingAfterBreak="0">
+  <w:abstractNum w:abstractNumId="24" w15:restartNumberingAfterBreak="0">
     <w:nsid w:val="46E6384E"/>
     <w:multiLevelType w:val="hybridMultilevel"/>
     <w:tmpl w:val="46DA9626"/>
@@ -45492,7 +46977,7 @@
       </w:pPr>
     </w:lvl>
   </w:abstractNum>
-  <w:abstractNum w:abstractNumId="24" w15:restartNumberingAfterBreak="0">
+  <w:abstractNum w:abstractNumId="25" w15:restartNumberingAfterBreak="0">
     <w:nsid w:val="479D24A7"/>
     <w:multiLevelType w:val="multilevel"/>
     <w:tmpl w:val="B8D44CFA"/>
@@ -45605,7 +47090,7 @@
       </w:rPr>
     </w:lvl>
   </w:abstractNum>
-  <w:abstractNum w:abstractNumId="25" w15:restartNumberingAfterBreak="0">
+  <w:abstractNum w:abstractNumId="26" w15:restartNumberingAfterBreak="0">
     <w:nsid w:val="47C100D1"/>
     <w:multiLevelType w:val="multilevel"/>
     <w:tmpl w:val="0520125E"/>
@@ -45718,7 +47203,96 @@
       </w:rPr>
     </w:lvl>
   </w:abstractNum>
-  <w:abstractNum w:abstractNumId="26" w15:restartNumberingAfterBreak="0">
+  <w:abstractNum w:abstractNumId="27" w15:restartNumberingAfterBreak="0">
+    <w:nsid w:val="489A78A4"/>
+    <w:multiLevelType w:val="hybridMultilevel"/>
+    <w:tmpl w:val="2EDC0504"/>
+    <w:lvl w:ilvl="0" w:tplc="0409000F">
+      <w:start w:val="1"/>
+      <w:numFmt w:val="decimal"/>
+      <w:lvlText w:val="%1."/>
+      <w:lvlJc w:val="left"/>
+      <w:pPr>
+        <w:ind w:left="720" w:hanging="360"/>
+      </w:pPr>
+      <w:rPr>
+        <w:rFonts w:hint="default"/>
+      </w:rPr>
+    </w:lvl>
+    <w:lvl w:ilvl="1" w:tplc="04090019" w:tentative="1">
+      <w:start w:val="1"/>
+      <w:numFmt w:val="lowerLetter"/>
+      <w:lvlText w:val="%2."/>
+      <w:lvlJc w:val="left"/>
+      <w:pPr>
+        <w:ind w:left="1440" w:hanging="360"/>
+      </w:pPr>
+    </w:lvl>
+    <w:lvl w:ilvl="2" w:tplc="0409001B" w:tentative="1">
+      <w:start w:val="1"/>
+      <w:numFmt w:val="lowerRoman"/>
+      <w:lvlText w:val="%3."/>
+      <w:lvlJc w:val="right"/>
+      <w:pPr>
+        <w:ind w:left="2160" w:hanging="180"/>
+      </w:pPr>
+    </w:lvl>
+    <w:lvl w:ilvl="3" w:tplc="0409000F" w:tentative="1">
+      <w:start w:val="1"/>
+      <w:numFmt w:val="decimal"/>
+      <w:lvlText w:val="%4."/>
+      <w:lvlJc w:val="left"/>
+      <w:pPr>
+        <w:ind w:left="2880" w:hanging="360"/>
+      </w:pPr>
+    </w:lvl>
+    <w:lvl w:ilvl="4" w:tplc="04090019" w:tentative="1">
+      <w:start w:val="1"/>
+      <w:numFmt w:val="lowerLetter"/>
+      <w:lvlText w:val="%5."/>
+      <w:lvlJc w:val="left"/>
+      <w:pPr>
+        <w:ind w:left="3600" w:hanging="360"/>
+      </w:pPr>
+    </w:lvl>
+    <w:lvl w:ilvl="5" w:tplc="0409001B" w:tentative="1">
+      <w:start w:val="1"/>
+      <w:numFmt w:val="lowerRoman"/>
+      <w:lvlText w:val="%6."/>
+      <w:lvlJc w:val="right"/>
+      <w:pPr>
+        <w:ind w:left="4320" w:hanging="180"/>
+      </w:pPr>
+    </w:lvl>
+    <w:lvl w:ilvl="6" w:tplc="0409000F" w:tentative="1">
+      <w:start w:val="1"/>
+      <w:numFmt w:val="decimal"/>
+      <w:lvlText w:val="%7."/>
+      <w:lvlJc w:val="left"/>
+      <w:pPr>
+        <w:ind w:left="5040" w:hanging="360"/>
+      </w:pPr>
+    </w:lvl>
+    <w:lvl w:ilvl="7" w:tplc="04090019" w:tentative="1">
+      <w:start w:val="1"/>
+      <w:numFmt w:val="lowerLetter"/>
+      <w:lvlText w:val="%8."/>
+      <w:lvlJc w:val="left"/>
+      <w:pPr>
+        <w:ind w:left="5760" w:hanging="360"/>
+      </w:pPr>
+    </w:lvl>
+    <w:lvl w:ilvl="8" w:tplc="0409001B" w:tentative="1">
+      <w:start w:val="1"/>
+      <w:numFmt w:val="lowerRoman"/>
+      <w:lvlText w:val="%9."/>
+      <w:lvlJc w:val="right"/>
+      <w:pPr>
+        <w:ind w:left="6480" w:hanging="180"/>
+      </w:pPr>
+    </w:lvl>
+  </w:abstractNum>
+  <w:abstractNum w:abstractNumId="28" w15:restartNumberingAfterBreak="0">
     <w:nsid w:val="4A8A4E37"/>
     <w:multiLevelType w:val="multilevel"/>
     <w:tmpl w:val="DC66B624"/>
@@ -45811,7 +47385,96 @@
       </w:pPr>
     </w:lvl>
   </w:abstractNum>
-  <w:abstractNum w:abstractNumId="27" w15:restartNumberingAfterBreak="0">
+  <w:abstractNum w:abstractNumId="29" w15:restartNumberingAfterBreak="0">
+    <w:nsid w:val="4A9E4F0B"/>
+    <w:multiLevelType w:val="hybridMultilevel"/>
+    <w:tmpl w:val="73448DBC"/>
+    <w:lvl w:ilvl="0" w:tplc="0409000F">
+      <w:start w:val="1"/>
+      <w:numFmt w:val="decimal"/>
+      <w:lvlText w:val="%1."/>
+      <w:lvlJc w:val="left"/>
+      <w:pPr>
+        <w:ind w:left="720" w:hanging="360"/>
+      </w:pPr>
+      <w:rPr>
+        <w:rFonts w:hint="default"/>
+      </w:rPr>
+    </w:lvl>
+    <w:lvl w:ilvl="1" w:tplc="04090019" w:tentative="1">
+      <w:start w:val="1"/>
+      <w:numFmt w:val="lowerLetter"/>
+      <w:lvlText w:val="%2."/>
+      <w:lvlJc w:val="left"/>
+      <w:pPr>
+        <w:ind w:left="1440" w:hanging="360"/>
+      </w:pPr>
+    </w:lvl>
+    <w:lvl w:ilvl="2" w:tplc="0409001B" w:tentative="1">
+      <w:start w:val="1"/>
+      <w:numFmt w:val="lowerRoman"/>
+      <w:lvlText w:val="%3."/>
+      <w:lvlJc w:val="right"/>
+      <w:pPr>
+        <w:ind w:left="2160" w:hanging="180"/>
+      </w:pPr>
+    </w:lvl>
+    <w:lvl w:ilvl="3" w:tplc="0409000F" w:tentative="1">
+      <w:start w:val="1"/>
+      <w:numFmt w:val="decimal"/>
+      <w:lvlText w:val="%4."/>
+      <w:lvlJc w:val="left"/>
+      <w:pPr>
+        <w:ind w:left="2880" w:hanging="360"/>
+      </w:pPr>
+    </w:lvl>
+    <w:lvl w:ilvl="4" w:tplc="04090019" w:tentative="1">
+      <w:start w:val="1"/>
+      <w:numFmt w:val="lowerLetter"/>
+      <w:lvlText w:val="%5."/>
+      <w:lvlJc w:val="left"/>
+      <w:pPr>
+        <w:ind w:left="3600" w:hanging="360"/>
+      </w:pPr>
+    </w:lvl>
+    <w:lvl w:ilvl="5" w:tplc="0409001B" w:tentative="1">
+      <w:start w:val="1"/>
+      <w:numFmt w:val="lowerRoman"/>
+      <w:lvlText w:val="%6."/>
+      <w:lvlJc w:val="right"/>
+      <w:pPr>
+        <w:ind w:left="4320" w:hanging="180"/>
+      </w:pPr>
+    </w:lvl>
+    <w:lvl w:ilvl="6" w:tplc="0409000F" w:tentative="1">
+      <w:start w:val="1"/>
+      <w:numFmt w:val="decimal"/>
+      <w:lvlText w:val="%7."/>
+      <w:lvlJc w:val="left"/>
+      <w:pPr>
+        <w:ind w:left="5040" w:hanging="360"/>
+      </w:pPr>
+    </w:lvl>
+    <w:lvl w:ilvl="7" w:tplc="04090019" w:tentative="1">
+      <w:start w:val="1"/>
+      <w:numFmt w:val="lowerLetter"/>
+      <w:lvlText w:val="%8."/>
+      <w:lvlJc w:val="left"/>
+      <w:pPr>
+        <w:ind w:left="5760" w:hanging="360"/>
+      </w:pPr>
+    </w:lvl>
+    <w:lvl w:ilvl="8" w:tplc="0409001B" w:tentative="1">
+      <w:start w:val="1"/>
+      <w:numFmt w:val="lowerRoman"/>
+      <w:lvlText w:val="%9."/>
+      <w:lvlJc w:val="right"/>
+      <w:pPr>
+        <w:ind w:left="6480" w:hanging="180"/>
+      </w:pPr>
+    </w:lvl>
+  </w:abstractNum>
+  <w:abstractNum w:abstractNumId="30" w15:restartNumberingAfterBreak="0">
     <w:nsid w:val="4BB118D4"/>
     <w:multiLevelType w:val="multilevel"/>
     <w:tmpl w:val="40F2E3C4"/>
@@ -45924,7 +47587,7 @@
       </w:rPr>
     </w:lvl>
   </w:abstractNum>
-  <w:abstractNum w:abstractNumId="28" w15:restartNumberingAfterBreak="0">
+  <w:abstractNum w:abstractNumId="31" w15:restartNumberingAfterBreak="0">
     <w:nsid w:val="4D171E64"/>
     <w:multiLevelType w:val="multilevel"/>
     <w:tmpl w:val="0F28D142"/>
@@ -46037,7 +47700,7 @@
       </w:rPr>
     </w:lvl>
   </w:abstractNum>
-  <w:abstractNum w:abstractNumId="29" w15:restartNumberingAfterBreak="0">
+  <w:abstractNum w:abstractNumId="32" w15:restartNumberingAfterBreak="0">
     <w:nsid w:val="51D22CDB"/>
     <w:multiLevelType w:val="multilevel"/>
     <w:tmpl w:val="1AE62B6A"/>
@@ -46150,7 +47813,7 @@
       </w:rPr>
     </w:lvl>
   </w:abstractNum>
-  <w:abstractNum w:abstractNumId="30" w15:restartNumberingAfterBreak="0">
+  <w:abstractNum w:abstractNumId="33" w15:restartNumberingAfterBreak="0">
     <w:nsid w:val="572F6CB2"/>
     <w:multiLevelType w:val="multilevel"/>
     <w:tmpl w:val="890E4982"/>
@@ -46263,7 +47926,7 @@
       </w:rPr>
     </w:lvl>
   </w:abstractNum>
-  <w:abstractNum w:abstractNumId="31" w15:restartNumberingAfterBreak="0">
+  <w:abstractNum w:abstractNumId="34" w15:restartNumberingAfterBreak="0">
     <w:nsid w:val="59670904"/>
     <w:multiLevelType w:val="multilevel"/>
     <w:tmpl w:val="25685CF0"/>
@@ -46376,7 +48039,7 @@
       </w:rPr>
     </w:lvl>
   </w:abstractNum>
-  <w:abstractNum w:abstractNumId="32" w15:restartNumberingAfterBreak="0">
+  <w:abstractNum w:abstractNumId="35" w15:restartNumberingAfterBreak="0">
     <w:nsid w:val="646E1966"/>
     <w:multiLevelType w:val="multilevel"/>
     <w:tmpl w:val="442484E8"/>
@@ -46489,7 +48152,7 @@
       </w:rPr>
     </w:lvl>
   </w:abstractNum>
-  <w:abstractNum w:abstractNumId="33" w15:restartNumberingAfterBreak="0">
+  <w:abstractNum w:abstractNumId="36" w15:restartNumberingAfterBreak="0">
     <w:nsid w:val="64BF5010"/>
     <w:multiLevelType w:val="hybridMultilevel"/>
     <w:tmpl w:val="244CB9F2"/>
@@ -46578,7 +48241,7 @@
       </w:pPr>
     </w:lvl>
   </w:abstractNum>
-  <w:abstractNum w:abstractNumId="34" w15:restartNumberingAfterBreak="0">
+  <w:abstractNum w:abstractNumId="37" w15:restartNumberingAfterBreak="0">
     <w:nsid w:val="64E312DA"/>
     <w:multiLevelType w:val="hybridMultilevel"/>
     <w:tmpl w:val="C03C58F2"/>
@@ -46667,7 +48330,7 @@
       </w:pPr>
     </w:lvl>
   </w:abstractNum>
-  <w:abstractNum w:abstractNumId="35" w15:restartNumberingAfterBreak="0">
+  <w:abstractNum w:abstractNumId="38" w15:restartNumberingAfterBreak="0">
     <w:nsid w:val="66366A45"/>
     <w:multiLevelType w:val="hybridMultilevel"/>
     <w:tmpl w:val="1CA2DA30"/>
@@ -46756,7 +48419,7 @@
       </w:pPr>
     </w:lvl>
   </w:abstractNum>
-  <w:abstractNum w:abstractNumId="36" w15:restartNumberingAfterBreak="0">
+  <w:abstractNum w:abstractNumId="39" w15:restartNumberingAfterBreak="0">
     <w:nsid w:val="67404303"/>
     <w:multiLevelType w:val="hybridMultilevel"/>
     <w:tmpl w:val="46DA9626"/>
@@ -46845,7 +48508,7 @@
       </w:pPr>
     </w:lvl>
   </w:abstractNum>
-  <w:abstractNum w:abstractNumId="37" w15:restartNumberingAfterBreak="0">
+  <w:abstractNum w:abstractNumId="40" w15:restartNumberingAfterBreak="0">
     <w:nsid w:val="699558F4"/>
     <w:multiLevelType w:val="multilevel"/>
     <w:tmpl w:val="D83ACBBE"/>
@@ -46935,7 +48598,7 @@
       </w:pPr>
     </w:lvl>
   </w:abstractNum>
-  <w:abstractNum w:abstractNumId="38" w15:restartNumberingAfterBreak="0">
+  <w:abstractNum w:abstractNumId="41" w15:restartNumberingAfterBreak="0">
     <w:nsid w:val="6BAE3ABA"/>
     <w:multiLevelType w:val="hybridMultilevel"/>
     <w:tmpl w:val="F10C0AEA"/>
@@ -47024,7 +48687,7 @@
       </w:pPr>
     </w:lvl>
   </w:abstractNum>
-  <w:abstractNum w:abstractNumId="39" w15:restartNumberingAfterBreak="0">
+  <w:abstractNum w:abstractNumId="42" w15:restartNumberingAfterBreak="0">
     <w:nsid w:val="73427377"/>
     <w:multiLevelType w:val="multilevel"/>
     <w:tmpl w:val="E6D2931A"/>
@@ -47137,10 +48800,10 @@
       </w:rPr>
     </w:lvl>
   </w:abstractNum>
-  <w:abstractNum w:abstractNumId="40" w15:restartNumberingAfterBreak="0">
-    <w:nsid w:val="7427506F"/>
+  <w:abstractNum w:abstractNumId="43" w15:restartNumberingAfterBreak="0">
+    <w:nsid w:val="738F0865"/>
     <w:multiLevelType w:val="hybridMultilevel"/>
-    <w:tmpl w:val="30E6631E"/>
+    <w:tmpl w:val="F59C0DEA"/>
     <w:lvl w:ilvl="0" w:tplc="0409000F">
       <w:start w:val="1"/>
       <w:numFmt w:val="decimal"/>
@@ -47226,10 +48889,10 @@
       </w:pPr>
     </w:lvl>
   </w:abstractNum>
-  <w:abstractNum w:abstractNumId="41" w15:restartNumberingAfterBreak="0">
-    <w:nsid w:val="76420F02"/>
+  <w:abstractNum w:abstractNumId="44" w15:restartNumberingAfterBreak="0">
+    <w:nsid w:val="7427506F"/>
     <w:multiLevelType w:val="hybridMultilevel"/>
-    <w:tmpl w:val="D70CA7F4"/>
+    <w:tmpl w:val="30E6631E"/>
     <w:lvl w:ilvl="0" w:tplc="0409000F">
       <w:start w:val="1"/>
       <w:numFmt w:val="decimal"/>
@@ -47315,10 +48978,10 @@
       </w:pPr>
     </w:lvl>
   </w:abstractNum>
-  <w:abstractNum w:abstractNumId="42" w15:restartNumberingAfterBreak="0">
-    <w:nsid w:val="76DD4C95"/>
+  <w:abstractNum w:abstractNumId="45" w15:restartNumberingAfterBreak="0">
+    <w:nsid w:val="76420F02"/>
     <w:multiLevelType w:val="hybridMultilevel"/>
-    <w:tmpl w:val="71F89EDC"/>
+    <w:tmpl w:val="D70CA7F4"/>
     <w:lvl w:ilvl="0" w:tplc="0409000F">
       <w:start w:val="1"/>
       <w:numFmt w:val="decimal"/>
@@ -47404,10 +49067,10 @@
       </w:pPr>
     </w:lvl>
   </w:abstractNum>
-  <w:abstractNum w:abstractNumId="43" w15:restartNumberingAfterBreak="0">
-    <w:nsid w:val="78F22CBA"/>
+  <w:abstractNum w:abstractNumId="46" w15:restartNumberingAfterBreak="0">
+    <w:nsid w:val="76DD4C95"/>
     <w:multiLevelType w:val="hybridMultilevel"/>
-    <w:tmpl w:val="84FC4626"/>
+    <w:tmpl w:val="71F89EDC"/>
     <w:lvl w:ilvl="0" w:tplc="0409000F">
       <w:start w:val="1"/>
       <w:numFmt w:val="decimal"/>
@@ -47493,10 +49156,10 @@
       </w:pPr>
     </w:lvl>
   </w:abstractNum>
-  <w:abstractNum w:abstractNumId="44" w15:restartNumberingAfterBreak="0">
-    <w:nsid w:val="798369EB"/>
+  <w:abstractNum w:abstractNumId="47" w15:restartNumberingAfterBreak="0">
+    <w:nsid w:val="78F22CBA"/>
     <w:multiLevelType w:val="hybridMultilevel"/>
-    <w:tmpl w:val="427A9AC6"/>
+    <w:tmpl w:val="84FC4626"/>
     <w:lvl w:ilvl="0" w:tplc="0409000F">
       <w:start w:val="1"/>
       <w:numFmt w:val="decimal"/>
@@ -47582,53 +49245,142 @@
       </w:pPr>
     </w:lvl>
   </w:abstractNum>
+  <w:abstractNum w:abstractNumId="48" w15:restartNumberingAfterBreak="0">
+    <w:nsid w:val="798369EB"/>
+    <w:multiLevelType w:val="hybridMultilevel"/>
+    <w:tmpl w:val="427A9AC6"/>
+    <w:lvl w:ilvl="0" w:tplc="0409000F">
+      <w:start w:val="1"/>
+      <w:numFmt w:val="decimal"/>
+      <w:lvlText w:val="%1."/>
+      <w:lvlJc w:val="left"/>
+      <w:pPr>
+        <w:ind w:left="720" w:hanging="360"/>
+      </w:pPr>
+      <w:rPr>
+        <w:rFonts w:hint="default"/>
+      </w:rPr>
+    </w:lvl>
+    <w:lvl w:ilvl="1" w:tplc="04090019" w:tentative="1">
+      <w:start w:val="1"/>
+      <w:numFmt w:val="lowerLetter"/>
+      <w:lvlText w:val="%2."/>
+      <w:lvlJc w:val="left"/>
+      <w:pPr>
+        <w:ind w:left="1440" w:hanging="360"/>
+      </w:pPr>
+    </w:lvl>
+    <w:lvl w:ilvl="2" w:tplc="0409001B" w:tentative="1">
+      <w:start w:val="1"/>
+      <w:numFmt w:val="lowerRoman"/>
+      <w:lvlText w:val="%3."/>
+      <w:lvlJc w:val="right"/>
+      <w:pPr>
+        <w:ind w:left="2160" w:hanging="180"/>
+      </w:pPr>
+    </w:lvl>
+    <w:lvl w:ilvl="3" w:tplc="0409000F" w:tentative="1">
+      <w:start w:val="1"/>
+      <w:numFmt w:val="decimal"/>
+      <w:lvlText w:val="%4."/>
+      <w:lvlJc w:val="left"/>
+      <w:pPr>
+        <w:ind w:left="2880" w:hanging="360"/>
+      </w:pPr>
+    </w:lvl>
+    <w:lvl w:ilvl="4" w:tplc="04090019" w:tentative="1">
+      <w:start w:val="1"/>
+      <w:numFmt w:val="lowerLetter"/>
+      <w:lvlText w:val="%5."/>
+      <w:lvlJc w:val="left"/>
+      <w:pPr>
+        <w:ind w:left="3600" w:hanging="360"/>
+      </w:pPr>
+    </w:lvl>
+    <w:lvl w:ilvl="5" w:tplc="0409001B" w:tentative="1">
+      <w:start w:val="1"/>
+      <w:numFmt w:val="lowerRoman"/>
+      <w:lvlText w:val="%6."/>
+      <w:lvlJc w:val="right"/>
+      <w:pPr>
+        <w:ind w:left="4320" w:hanging="180"/>
+      </w:pPr>
+    </w:lvl>
+    <w:lvl w:ilvl="6" w:tplc="0409000F" w:tentative="1">
+      <w:start w:val="1"/>
+      <w:numFmt w:val="decimal"/>
+      <w:lvlText w:val="%7."/>
+      <w:lvlJc w:val="left"/>
+      <w:pPr>
+        <w:ind w:left="5040" w:hanging="360"/>
+      </w:pPr>
+    </w:lvl>
+    <w:lvl w:ilvl="7" w:tplc="04090019" w:tentative="1">
+      <w:start w:val="1"/>
+      <w:numFmt w:val="lowerLetter"/>
+      <w:lvlText w:val="%8."/>
+      <w:lvlJc w:val="left"/>
+      <w:pPr>
+        <w:ind w:left="5760" w:hanging="360"/>
+      </w:pPr>
+    </w:lvl>
+    <w:lvl w:ilvl="8" w:tplc="0409001B" w:tentative="1">
+      <w:start w:val="1"/>
+      <w:numFmt w:val="lowerRoman"/>
+      <w:lvlText w:val="%9."/>
+      <w:lvlJc w:val="right"/>
+      <w:pPr>
+        <w:ind w:left="6480" w:hanging="180"/>
+      </w:pPr>
+    </w:lvl>
+  </w:abstractNum>
   <w:num w:numId="1">
-    <w:abstractNumId w:val="27"/>
+    <w:abstractNumId w:val="30"/>
   </w:num>
   <w:num w:numId="2">
-    <w:abstractNumId w:val="24"/>
+    <w:abstractNumId w:val="25"/>
   </w:num>
   <w:num w:numId="3">
-    <w:abstractNumId w:val="20"/>
+    <w:abstractNumId w:val="21"/>
   </w:num>
   <w:num w:numId="4">
-    <w:abstractNumId w:val="37"/>
+    <w:abstractNumId w:val="40"/>
   </w:num>
   <w:num w:numId="5">
+    <w:abstractNumId w:val="34"/>
+  </w:num>
+  <w:num w:numId="6">
+    <w:abstractNumId w:val="35"/>
+  </w:num>
+  <w:num w:numId="7">
+    <w:abstractNumId w:val="12"/>
+  </w:num>
+  <w:num w:numId="8">
+    <w:abstractNumId w:val="32"/>
+  </w:num>
+  <w:num w:numId="9">
+    <w:abstractNumId w:val="13"/>
+  </w:num>
+  <w:num w:numId="10">
+    <w:abstractNumId w:val="9"/>
+  </w:num>
+  <w:num w:numId="11">
     <w:abstractNumId w:val="31"/>
   </w:num>
-  <w:num w:numId="6">
-    <w:abstractNumId w:val="32"/>
-  </w:num>
-  <w:num w:numId="7">
-    <w:abstractNumId w:val="11"/>
-  </w:num>
-  <w:num w:numId="8">
-    <w:abstractNumId w:val="29"/>
-  </w:num>
-  <w:num w:numId="9">
-    <w:abstractNumId w:val="12"/>
-  </w:num>
-  <w:num w:numId="10">
-    <w:abstractNumId w:val="8"/>
-  </w:num>
-  <w:num w:numId="11">
-    <w:abstractNumId w:val="28"/>
-  </w:num>
   <w:num w:numId="12">
-    <w:abstractNumId w:val="5"/>
+    <w:abstractNumId w:val="6"/>
   </w:num>
   <w:num w:numId="13">
-    <w:abstractNumId w:val="39"/>
+    <w:abstractNumId w:val="42"/>
   </w:num>
   <w:num w:numId="14">
-    <w:abstractNumId w:val="25"/>
+    <w:abstractNumId w:val="26"/>
   </w:num>
   <w:num w:numId="15">
-    <w:abstractNumId w:val="30"/>
+    <w:abstractNumId w:val="33"/>
   </w:num>
   <w:num w:numId="16">
-    <w:abstractNumId w:val="21"/>
+    <w:abstractNumId w:val="22"/>
   </w:num>
   <w:num w:numId="17">
     <w:abstractNumId w:val="1"/>
@@ -47637,55 +49389,55 @@
     <w:abstractNumId w:val="0"/>
   </w:num>
   <w:num w:numId="19">
-    <w:abstractNumId w:val="26"/>
+    <w:abstractNumId w:val="28"/>
   </w:num>
   <w:num w:numId="20">
-    <w:abstractNumId w:val="10"/>
+    <w:abstractNumId w:val="11"/>
   </w:num>
   <w:num w:numId="21">
     <w:abstractNumId w:val="3"/>
   </w:num>
   <w:num w:numId="22">
-    <w:abstractNumId w:val="43"/>
+    <w:abstractNumId w:val="47"/>
   </w:num>
   <w:num w:numId="23">
-    <w:abstractNumId w:val="35"/>
+    <w:abstractNumId w:val="38"/>
   </w:num>
   <w:num w:numId="24">
-    <w:abstractNumId w:val="9"/>
+    <w:abstractNumId w:val="10"/>
   </w:num>
   <w:num w:numId="25">
-    <w:abstractNumId w:val="7"/>
+    <w:abstractNumId w:val="8"/>
   </w:num>
   <w:num w:numId="26">
-    <w:abstractNumId w:val="13"/>
+    <w:abstractNumId w:val="14"/>
   </w:num>
   <w:num w:numId="27">
-    <w:abstractNumId w:val="17"/>
+    <w:abstractNumId w:val="18"/>
   </w:num>
   <w:num w:numId="28">
-    <w:abstractNumId w:val="34"/>
+    <w:abstractNumId w:val="37"/>
   </w:num>
   <w:num w:numId="29">
-    <w:abstractNumId w:val="18"/>
+    <w:abstractNumId w:val="19"/>
   </w:num>
   <w:num w:numId="30">
+    <w:abstractNumId w:val="16"/>
+  </w:num>
+  <w:num w:numId="31">
+    <w:abstractNumId w:val="41"/>
+  </w:num>
+  <w:num w:numId="32">
+    <w:abstractNumId w:val="36"/>
+  </w:num>
+  <w:num w:numId="33">
     <w:abstractNumId w:val="15"/>
   </w:num>
-  <w:num w:numId="31">
-    <w:abstractNumId w:val="38"/>
-  </w:num>
-  <w:num w:numId="32">
-    <w:abstractNumId w:val="33"/>
-  </w:num>
-  <w:num w:numId="33">
-    <w:abstractNumId w:val="14"/>
-  </w:num>
   <w:num w:numId="34">
-    <w:abstractNumId w:val="19"/>
+    <w:abstractNumId w:val="20"/>
   </w:num>
   <w:num w:numId="35">
-    <w:abstractNumId w:val="41"/>
+    <w:abstractNumId w:val="45"/>
   </w:num>
   <w:num w:numId="36">
     <w:abstractNumId w:val="4"/>
@@ -47694,28 +49446,40 @@
     <w:abstractNumId w:val="2"/>
   </w:num>
   <w:num w:numId="38">
-    <w:abstractNumId w:val="40"/>
+    <w:abstractNumId w:val="44"/>
   </w:num>
   <w:num w:numId="39">
-    <w:abstractNumId w:val="22"/>
+    <w:abstractNumId w:val="23"/>
   </w:num>
   <w:num w:numId="40">
-    <w:abstractNumId w:val="16"/>
+    <w:abstractNumId w:val="17"/>
   </w:num>
   <w:num w:numId="41">
-    <w:abstractNumId w:val="23"/>
+    <w:abstractNumId w:val="24"/>
   </w:num>
   <w:num w:numId="42">
-    <w:abstractNumId w:val="36"/>
+    <w:abstractNumId w:val="39"/>
   </w:num>
   <w:num w:numId="43">
-    <w:abstractNumId w:val="6"/>
+    <w:abstractNumId w:val="7"/>
   </w:num>
   <w:num w:numId="44">
-    <w:abstractNumId w:val="42"/>
+    <w:abstractNumId w:val="46"/>
   </w:num>
   <w:num w:numId="45">
-    <w:abstractNumId w:val="44"/>
+    <w:abstractNumId w:val="48"/>
+  </w:num>
+  <w:num w:numId="46">
+    <w:abstractNumId w:val="27"/>
+  </w:num>
+  <w:num w:numId="47">
+    <w:abstractNumId w:val="5"/>
+  </w:num>
+  <w:num w:numId="48">
+    <w:abstractNumId w:val="29"/>
+  </w:num>
+  <w:num w:numId="49">
+    <w:abstractNumId w:val="43"/>
   </w:num>
 </w:numbering>
 </file>
@@ -48949,7 +50713,7 @@
 </file>
 
 <file path=customXml/itemProps1.xml><?xml version="1.0" encoding="utf-8"?>
-<ds:datastoreItem xmlns:ds="http://schemas.openxmlformats.org/officeDocument/2006/customXml" ds:itemID="{53EAB9E0-CF92-4D0B-A00D-7E602BBEDDC5}">
+<ds:datastoreItem xmlns:ds="http://schemas.openxmlformats.org/officeDocument/2006/customXml" ds:itemID="{7A967607-D85B-4A19-A0C1-80F20748E036}">
   <ds:schemaRefs>
     <ds:schemaRef ds:uri="http://schemas.openxmlformats.org/officeDocument/2006/bibliography"/>
   </ds:schemaRefs>

</xml_diff>